<commit_message>
Final use manual for Sprint 4
</commit_message>
<xml_diff>
--- a/User Manual/User Manual.docx
+++ b/User Manual/User Manual.docx
@@ -548,7 +548,7 @@
       <w:pPr>
         <w:pStyle w:val="Heading1"/>
       </w:pPr>
-      <w:bookmarkStart w:id="0" w:name="_Toc131003453"/>
+      <w:bookmarkStart w:id="0" w:name="_Toc131003505"/>
       <w:r>
         <w:lastRenderedPageBreak/>
         <w:t>Table of Contents</w:t>
@@ -611,7 +611,7 @@
           <w:r>
             <w:fldChar w:fldCharType="separate"/>
           </w:r>
-          <w:hyperlink w:anchor="_Toc131003453" w:history="1">
+          <w:hyperlink w:anchor="_Toc131003505" w:history="1">
             <w:r>
               <w:rPr>
                 <w:rStyle w:val="Hyperlink"/>
@@ -638,7 +638,7 @@
                 <w:noProof/>
                 <w:webHidden/>
               </w:rPr>
-              <w:instrText xml:space="preserve"> PAGEREF _Toc131003453 \h </w:instrText>
+              <w:instrText xml:space="preserve"> PAGEREF _Toc131003505 \h </w:instrText>
             </w:r>
             <w:r>
               <w:rPr>
@@ -683,13 +683,13 @@
               <w14:ligatures w14:val="none"/>
             </w:rPr>
           </w:pPr>
-          <w:hyperlink w:anchor="_Toc131003454" w:history="1">
+          <w:hyperlink w:anchor="_Toc131003506" w:history="1">
             <w:r>
               <w:rPr>
                 <w:rStyle w:val="Hyperlink"/>
                 <w:noProof/>
               </w:rPr>
-              <w:t>Introduction</w:t>
+              <w:t>User Features</w:t>
             </w:r>
             <w:r>
               <w:rPr>
@@ -710,7 +710,7 @@
                 <w:noProof/>
                 <w:webHidden/>
               </w:rPr>
-              <w:instrText xml:space="preserve"> PAGEREF _Toc131003454 \h </w:instrText>
+              <w:instrText xml:space="preserve"> PAGEREF _Toc131003506 \h </w:instrText>
             </w:r>
             <w:r>
               <w:rPr>
@@ -731,6 +731,366 @@
                 <w:webHidden/>
               </w:rPr>
               <w:t>3</w:t>
+            </w:r>
+            <w:r>
+              <w:rPr>
+                <w:noProof/>
+                <w:webHidden/>
+              </w:rPr>
+              <w:fldChar w:fldCharType="end"/>
+            </w:r>
+          </w:hyperlink>
+        </w:p>
+        <w:p>
+          <w:pPr>
+            <w:pStyle w:val="TOC2"/>
+            <w:tabs>
+              <w:tab w:val="right" w:leader="dot" w:pos="9016"/>
+            </w:tabs>
+            <w:rPr>
+              <w:rFonts w:eastAsiaTheme="minorEastAsia"/>
+              <w:noProof/>
+              <w:kern w:val="0"/>
+              <w:lang w:val="en-US"/>
+              <w14:ligatures w14:val="none"/>
+            </w:rPr>
+          </w:pPr>
+          <w:hyperlink w:anchor="_Toc131003507" w:history="1">
+            <w:r>
+              <w:rPr>
+                <w:rStyle w:val="Hyperlink"/>
+                <w:noProof/>
+              </w:rPr>
+              <w:t>Login Page</w:t>
+            </w:r>
+            <w:r>
+              <w:rPr>
+                <w:noProof/>
+                <w:webHidden/>
+              </w:rPr>
+              <w:tab/>
+            </w:r>
+            <w:r>
+              <w:rPr>
+                <w:noProof/>
+                <w:webHidden/>
+              </w:rPr>
+              <w:fldChar w:fldCharType="begin"/>
+            </w:r>
+            <w:r>
+              <w:rPr>
+                <w:noProof/>
+                <w:webHidden/>
+              </w:rPr>
+              <w:instrText xml:space="preserve"> PAGEREF _Toc131003507 \h </w:instrText>
+            </w:r>
+            <w:r>
+              <w:rPr>
+                <w:noProof/>
+                <w:webHidden/>
+              </w:rPr>
+            </w:r>
+            <w:r>
+              <w:rPr>
+                <w:noProof/>
+                <w:webHidden/>
+              </w:rPr>
+              <w:fldChar w:fldCharType="separate"/>
+            </w:r>
+            <w:r>
+              <w:rPr>
+                <w:noProof/>
+                <w:webHidden/>
+              </w:rPr>
+              <w:t>3</w:t>
+            </w:r>
+            <w:r>
+              <w:rPr>
+                <w:noProof/>
+                <w:webHidden/>
+              </w:rPr>
+              <w:fldChar w:fldCharType="end"/>
+            </w:r>
+          </w:hyperlink>
+        </w:p>
+        <w:p>
+          <w:pPr>
+            <w:pStyle w:val="TOC2"/>
+            <w:tabs>
+              <w:tab w:val="right" w:leader="dot" w:pos="9016"/>
+            </w:tabs>
+            <w:rPr>
+              <w:rFonts w:eastAsiaTheme="minorEastAsia"/>
+              <w:noProof/>
+              <w:kern w:val="0"/>
+              <w:lang w:val="en-US"/>
+              <w14:ligatures w14:val="none"/>
+            </w:rPr>
+          </w:pPr>
+          <w:hyperlink w:anchor="_Toc131003508" w:history="1">
+            <w:r>
+              <w:rPr>
+                <w:rStyle w:val="Hyperlink"/>
+                <w:noProof/>
+              </w:rPr>
+              <w:t>Dashboard Page</w:t>
+            </w:r>
+            <w:r>
+              <w:rPr>
+                <w:noProof/>
+                <w:webHidden/>
+              </w:rPr>
+              <w:tab/>
+            </w:r>
+            <w:r>
+              <w:rPr>
+                <w:noProof/>
+                <w:webHidden/>
+              </w:rPr>
+              <w:fldChar w:fldCharType="begin"/>
+            </w:r>
+            <w:r>
+              <w:rPr>
+                <w:noProof/>
+                <w:webHidden/>
+              </w:rPr>
+              <w:instrText xml:space="preserve"> PAGEREF _Toc131003508 \h </w:instrText>
+            </w:r>
+            <w:r>
+              <w:rPr>
+                <w:noProof/>
+                <w:webHidden/>
+              </w:rPr>
+            </w:r>
+            <w:r>
+              <w:rPr>
+                <w:noProof/>
+                <w:webHidden/>
+              </w:rPr>
+              <w:fldChar w:fldCharType="separate"/>
+            </w:r>
+            <w:r>
+              <w:rPr>
+                <w:noProof/>
+                <w:webHidden/>
+              </w:rPr>
+              <w:t>4</w:t>
+            </w:r>
+            <w:r>
+              <w:rPr>
+                <w:noProof/>
+                <w:webHidden/>
+              </w:rPr>
+              <w:fldChar w:fldCharType="end"/>
+            </w:r>
+          </w:hyperlink>
+        </w:p>
+        <w:p>
+          <w:pPr>
+            <w:pStyle w:val="TOC2"/>
+            <w:tabs>
+              <w:tab w:val="right" w:leader="dot" w:pos="9016"/>
+            </w:tabs>
+            <w:rPr>
+              <w:rFonts w:eastAsiaTheme="minorEastAsia"/>
+              <w:noProof/>
+              <w:kern w:val="0"/>
+              <w:lang w:val="en-US"/>
+              <w14:ligatures w14:val="none"/>
+            </w:rPr>
+          </w:pPr>
+          <w:hyperlink w:anchor="_Toc131003509" w:history="1">
+            <w:r>
+              <w:rPr>
+                <w:rStyle w:val="Hyperlink"/>
+                <w:noProof/>
+              </w:rPr>
+              <w:t>Forgot Password Form</w:t>
+            </w:r>
+            <w:r>
+              <w:rPr>
+                <w:noProof/>
+                <w:webHidden/>
+              </w:rPr>
+              <w:tab/>
+            </w:r>
+            <w:r>
+              <w:rPr>
+                <w:noProof/>
+                <w:webHidden/>
+              </w:rPr>
+              <w:fldChar w:fldCharType="begin"/>
+            </w:r>
+            <w:r>
+              <w:rPr>
+                <w:noProof/>
+                <w:webHidden/>
+              </w:rPr>
+              <w:instrText xml:space="preserve"> PAGEREF _Toc131003509 \h </w:instrText>
+            </w:r>
+            <w:r>
+              <w:rPr>
+                <w:noProof/>
+                <w:webHidden/>
+              </w:rPr>
+            </w:r>
+            <w:r>
+              <w:rPr>
+                <w:noProof/>
+                <w:webHidden/>
+              </w:rPr>
+              <w:fldChar w:fldCharType="separate"/>
+            </w:r>
+            <w:r>
+              <w:rPr>
+                <w:noProof/>
+                <w:webHidden/>
+              </w:rPr>
+              <w:t>5</w:t>
+            </w:r>
+            <w:r>
+              <w:rPr>
+                <w:noProof/>
+                <w:webHidden/>
+              </w:rPr>
+              <w:fldChar w:fldCharType="end"/>
+            </w:r>
+          </w:hyperlink>
+        </w:p>
+        <w:p>
+          <w:pPr>
+            <w:pStyle w:val="TOC2"/>
+            <w:tabs>
+              <w:tab w:val="right" w:leader="dot" w:pos="9016"/>
+            </w:tabs>
+            <w:rPr>
+              <w:rFonts w:eastAsiaTheme="minorEastAsia"/>
+              <w:noProof/>
+              <w:kern w:val="0"/>
+              <w:lang w:val="en-US"/>
+              <w14:ligatures w14:val="none"/>
+            </w:rPr>
+          </w:pPr>
+          <w:hyperlink w:anchor="_Toc131003510" w:history="1">
+            <w:r>
+              <w:rPr>
+                <w:rStyle w:val="Hyperlink"/>
+                <w:noProof/>
+              </w:rPr>
+              <w:t>Brand Page</w:t>
+            </w:r>
+            <w:r>
+              <w:rPr>
+                <w:noProof/>
+                <w:webHidden/>
+              </w:rPr>
+              <w:tab/>
+            </w:r>
+            <w:r>
+              <w:rPr>
+                <w:noProof/>
+                <w:webHidden/>
+              </w:rPr>
+              <w:fldChar w:fldCharType="begin"/>
+            </w:r>
+            <w:r>
+              <w:rPr>
+                <w:noProof/>
+                <w:webHidden/>
+              </w:rPr>
+              <w:instrText xml:space="preserve"> PAGEREF _Toc131003510 \h </w:instrText>
+            </w:r>
+            <w:r>
+              <w:rPr>
+                <w:noProof/>
+                <w:webHidden/>
+              </w:rPr>
+            </w:r>
+            <w:r>
+              <w:rPr>
+                <w:noProof/>
+                <w:webHidden/>
+              </w:rPr>
+              <w:fldChar w:fldCharType="separate"/>
+            </w:r>
+            <w:r>
+              <w:rPr>
+                <w:noProof/>
+                <w:webHidden/>
+              </w:rPr>
+              <w:t>7</w:t>
+            </w:r>
+            <w:r>
+              <w:rPr>
+                <w:noProof/>
+                <w:webHidden/>
+              </w:rPr>
+              <w:fldChar w:fldCharType="end"/>
+            </w:r>
+          </w:hyperlink>
+        </w:p>
+        <w:p>
+          <w:pPr>
+            <w:pStyle w:val="TOC2"/>
+            <w:tabs>
+              <w:tab w:val="right" w:leader="dot" w:pos="9016"/>
+            </w:tabs>
+            <w:rPr>
+              <w:rFonts w:eastAsiaTheme="minorEastAsia"/>
+              <w:noProof/>
+              <w:kern w:val="0"/>
+              <w:lang w:val="en-US"/>
+              <w14:ligatures w14:val="none"/>
+            </w:rPr>
+          </w:pPr>
+          <w:hyperlink w:anchor="_Toc131003511" w:history="1">
+            <w:r>
+              <w:rPr>
+                <w:rStyle w:val="Hyperlink"/>
+                <w:noProof/>
+              </w:rPr>
+              <w:t>Navigation Bar</w:t>
+            </w:r>
+            <w:r>
+              <w:rPr>
+                <w:noProof/>
+                <w:webHidden/>
+              </w:rPr>
+              <w:tab/>
+            </w:r>
+            <w:r>
+              <w:rPr>
+                <w:noProof/>
+                <w:webHidden/>
+              </w:rPr>
+              <w:fldChar w:fldCharType="begin"/>
+            </w:r>
+            <w:r>
+              <w:rPr>
+                <w:noProof/>
+                <w:webHidden/>
+              </w:rPr>
+              <w:instrText xml:space="preserve"> PAGEREF _Toc131003511 \h </w:instrText>
+            </w:r>
+            <w:r>
+              <w:rPr>
+                <w:noProof/>
+                <w:webHidden/>
+              </w:rPr>
+            </w:r>
+            <w:r>
+              <w:rPr>
+                <w:noProof/>
+                <w:webHidden/>
+              </w:rPr>
+              <w:fldChar w:fldCharType="separate"/>
+            </w:r>
+            <w:r>
+              <w:rPr>
+                <w:noProof/>
+                <w:webHidden/>
+              </w:rPr>
+              <w:t>8</w:t>
             </w:r>
             <w:r>
               <w:rPr>
@@ -755,13 +1115,13 @@
               <w14:ligatures w14:val="none"/>
             </w:rPr>
           </w:pPr>
-          <w:hyperlink w:anchor="_Toc131003455" w:history="1">
+          <w:hyperlink w:anchor="_Toc131003512" w:history="1">
             <w:r>
               <w:rPr>
                 <w:rStyle w:val="Hyperlink"/>
                 <w:noProof/>
               </w:rPr>
-              <w:t>Landing Page</w:t>
+              <w:t>Admin Features</w:t>
             </w:r>
             <w:r>
               <w:rPr>
@@ -782,7 +1142,7 @@
                 <w:noProof/>
                 <w:webHidden/>
               </w:rPr>
-              <w:instrText xml:space="preserve"> PAGEREF _Toc131003455 \h </w:instrText>
+              <w:instrText xml:space="preserve"> PAGEREF _Toc131003512 \h </w:instrText>
             </w:r>
             <w:r>
               <w:rPr>
@@ -802,79 +1162,7 @@
                 <w:noProof/>
                 <w:webHidden/>
               </w:rPr>
-              <w:t>3</w:t>
-            </w:r>
-            <w:r>
-              <w:rPr>
-                <w:noProof/>
-                <w:webHidden/>
-              </w:rPr>
-              <w:fldChar w:fldCharType="end"/>
-            </w:r>
-          </w:hyperlink>
-        </w:p>
-        <w:p>
-          <w:pPr>
-            <w:pStyle w:val="TOC1"/>
-            <w:tabs>
-              <w:tab w:val="right" w:leader="dot" w:pos="9016"/>
-            </w:tabs>
-            <w:rPr>
-              <w:rFonts w:eastAsiaTheme="minorEastAsia"/>
-              <w:noProof/>
-              <w:kern w:val="0"/>
-              <w:lang w:val="en-US"/>
-              <w14:ligatures w14:val="none"/>
-            </w:rPr>
-          </w:pPr>
-          <w:hyperlink w:anchor="_Toc131003456" w:history="1">
-            <w:r>
-              <w:rPr>
-                <w:rStyle w:val="Hyperlink"/>
-                <w:noProof/>
-              </w:rPr>
-              <w:t>User Features</w:t>
-            </w:r>
-            <w:r>
-              <w:rPr>
-                <w:noProof/>
-                <w:webHidden/>
-              </w:rPr>
-              <w:tab/>
-            </w:r>
-            <w:r>
-              <w:rPr>
-                <w:noProof/>
-                <w:webHidden/>
-              </w:rPr>
-              <w:fldChar w:fldCharType="begin"/>
-            </w:r>
-            <w:r>
-              <w:rPr>
-                <w:noProof/>
-                <w:webHidden/>
-              </w:rPr>
-              <w:instrText xml:space="preserve"> PAGEREF _Toc131003456 \h </w:instrText>
-            </w:r>
-            <w:r>
-              <w:rPr>
-                <w:noProof/>
-                <w:webHidden/>
-              </w:rPr>
-            </w:r>
-            <w:r>
-              <w:rPr>
-                <w:noProof/>
-                <w:webHidden/>
-              </w:rPr>
-              <w:fldChar w:fldCharType="separate"/>
-            </w:r>
-            <w:r>
-              <w:rPr>
-                <w:noProof/>
-                <w:webHidden/>
-              </w:rPr>
-              <w:t>4</w:t>
+              <w:t>9</w:t>
             </w:r>
             <w:r>
               <w:rPr>
@@ -899,13 +1187,13 @@
               <w14:ligatures w14:val="none"/>
             </w:rPr>
           </w:pPr>
-          <w:hyperlink w:anchor="_Toc131003457" w:history="1">
+          <w:hyperlink w:anchor="_Toc131003513" w:history="1">
             <w:r>
               <w:rPr>
                 <w:rStyle w:val="Hyperlink"/>
                 <w:noProof/>
               </w:rPr>
-              <w:t>Login Page</w:t>
+              <w:t>Import Product Data Page</w:t>
             </w:r>
             <w:r>
               <w:rPr>
@@ -926,7 +1214,7 @@
                 <w:noProof/>
                 <w:webHidden/>
               </w:rPr>
-              <w:instrText xml:space="preserve"> PAGEREF _Toc131003457 \h </w:instrText>
+              <w:instrText xml:space="preserve"> PAGEREF _Toc131003513 \h </w:instrText>
             </w:r>
             <w:r>
               <w:rPr>
@@ -946,7 +1234,7 @@
                 <w:noProof/>
                 <w:webHidden/>
               </w:rPr>
-              <w:t>4</w:t>
+              <w:t>9</w:t>
             </w:r>
             <w:r>
               <w:rPr>
@@ -971,13 +1259,13 @@
               <w14:ligatures w14:val="none"/>
             </w:rPr>
           </w:pPr>
-          <w:hyperlink w:anchor="_Toc131003458" w:history="1">
+          <w:hyperlink w:anchor="_Toc131003514" w:history="1">
             <w:r>
               <w:rPr>
                 <w:rStyle w:val="Hyperlink"/>
                 <w:noProof/>
               </w:rPr>
-              <w:t>Dashboard Page</w:t>
+              <w:t>Import Consumer Data Page</w:t>
             </w:r>
             <w:r>
               <w:rPr>
@@ -998,7 +1286,7 @@
                 <w:noProof/>
                 <w:webHidden/>
               </w:rPr>
-              <w:instrText xml:space="preserve"> PAGEREF _Toc131003458 \h </w:instrText>
+              <w:instrText xml:space="preserve"> PAGEREF _Toc131003514 \h </w:instrText>
             </w:r>
             <w:r>
               <w:rPr>
@@ -1018,7 +1306,7 @@
                 <w:noProof/>
                 <w:webHidden/>
               </w:rPr>
-              <w:t>5</w:t>
+              <w:t>9</w:t>
             </w:r>
             <w:r>
               <w:rPr>
@@ -1043,13 +1331,13 @@
               <w14:ligatures w14:val="none"/>
             </w:rPr>
           </w:pPr>
-          <w:hyperlink w:anchor="_Toc131003459" w:history="1">
+          <w:hyperlink w:anchor="_Toc131003515" w:history="1">
             <w:r>
               <w:rPr>
                 <w:rStyle w:val="Hyperlink"/>
                 <w:noProof/>
               </w:rPr>
-              <w:t>Forgot Password Form</w:t>
+              <w:t>Create New Users Page</w:t>
             </w:r>
             <w:r>
               <w:rPr>
@@ -1070,7 +1358,7 @@
                 <w:noProof/>
                 <w:webHidden/>
               </w:rPr>
-              <w:instrText xml:space="preserve"> PAGEREF _Toc131003459 \h </w:instrText>
+              <w:instrText xml:space="preserve"> PAGEREF _Toc131003515 \h </w:instrText>
             </w:r>
             <w:r>
               <w:rPr>
@@ -1090,7 +1378,7 @@
                 <w:noProof/>
                 <w:webHidden/>
               </w:rPr>
-              <w:t>6</w:t>
+              <w:t>10</w:t>
             </w:r>
             <w:r>
               <w:rPr>
@@ -1115,13 +1403,13 @@
               <w14:ligatures w14:val="none"/>
             </w:rPr>
           </w:pPr>
-          <w:hyperlink w:anchor="_Toc131003460" w:history="1">
+          <w:hyperlink w:anchor="_Toc131003516" w:history="1">
             <w:r>
               <w:rPr>
                 <w:rStyle w:val="Hyperlink"/>
                 <w:noProof/>
               </w:rPr>
-              <w:t>Brand Page</w:t>
+              <w:t>First Time Logging In</w:t>
             </w:r>
             <w:r>
               <w:rPr>
@@ -1142,7 +1430,7 @@
                 <w:noProof/>
                 <w:webHidden/>
               </w:rPr>
-              <w:instrText xml:space="preserve"> PAGEREF _Toc131003460 \h </w:instrText>
+              <w:instrText xml:space="preserve"> PAGEREF _Toc131003516 \h </w:instrText>
             </w:r>
             <w:r>
               <w:rPr>
@@ -1162,7 +1450,7 @@
                 <w:noProof/>
                 <w:webHidden/>
               </w:rPr>
-              <w:t>8</w:t>
+              <w:t>11</w:t>
             </w:r>
             <w:r>
               <w:rPr>
@@ -1187,13 +1475,13 @@
               <w14:ligatures w14:val="none"/>
             </w:rPr>
           </w:pPr>
-          <w:hyperlink w:anchor="_Toc131003461" w:history="1">
+          <w:hyperlink w:anchor="_Toc131003517" w:history="1">
             <w:r>
               <w:rPr>
                 <w:rStyle w:val="Hyperlink"/>
                 <w:noProof/>
               </w:rPr>
-              <w:t>Navigation Bar</w:t>
+              <w:t>View Imported Product Data</w:t>
             </w:r>
             <w:r>
               <w:rPr>
@@ -1214,7 +1502,7 @@
                 <w:noProof/>
                 <w:webHidden/>
               </w:rPr>
-              <w:instrText xml:space="preserve"> PAGEREF _Toc131003461 \h </w:instrText>
+              <w:instrText xml:space="preserve"> PAGEREF _Toc131003517 \h </w:instrText>
             </w:r>
             <w:r>
               <w:rPr>
@@ -1234,79 +1522,7 @@
                 <w:noProof/>
                 <w:webHidden/>
               </w:rPr>
-              <w:t>9</w:t>
-            </w:r>
-            <w:r>
-              <w:rPr>
-                <w:noProof/>
-                <w:webHidden/>
-              </w:rPr>
-              <w:fldChar w:fldCharType="end"/>
-            </w:r>
-          </w:hyperlink>
-        </w:p>
-        <w:p>
-          <w:pPr>
-            <w:pStyle w:val="TOC1"/>
-            <w:tabs>
-              <w:tab w:val="right" w:leader="dot" w:pos="9016"/>
-            </w:tabs>
-            <w:rPr>
-              <w:rFonts w:eastAsiaTheme="minorEastAsia"/>
-              <w:noProof/>
-              <w:kern w:val="0"/>
-              <w:lang w:val="en-US"/>
-              <w14:ligatures w14:val="none"/>
-            </w:rPr>
-          </w:pPr>
-          <w:hyperlink w:anchor="_Toc131003462" w:history="1">
-            <w:r>
-              <w:rPr>
-                <w:rStyle w:val="Hyperlink"/>
-                <w:noProof/>
-              </w:rPr>
-              <w:t>Admin Features</w:t>
-            </w:r>
-            <w:r>
-              <w:rPr>
-                <w:noProof/>
-                <w:webHidden/>
-              </w:rPr>
-              <w:tab/>
-            </w:r>
-            <w:r>
-              <w:rPr>
-                <w:noProof/>
-                <w:webHidden/>
-              </w:rPr>
-              <w:fldChar w:fldCharType="begin"/>
-            </w:r>
-            <w:r>
-              <w:rPr>
-                <w:noProof/>
-                <w:webHidden/>
-              </w:rPr>
-              <w:instrText xml:space="preserve"> PAGEREF _Toc131003462 \h </w:instrText>
-            </w:r>
-            <w:r>
-              <w:rPr>
-                <w:noProof/>
-                <w:webHidden/>
-              </w:rPr>
-            </w:r>
-            <w:r>
-              <w:rPr>
-                <w:noProof/>
-                <w:webHidden/>
-              </w:rPr>
-              <w:fldChar w:fldCharType="separate"/>
-            </w:r>
-            <w:r>
-              <w:rPr>
-                <w:noProof/>
-                <w:webHidden/>
-              </w:rPr>
-              <w:t>10</w:t>
+              <w:t>12</w:t>
             </w:r>
             <w:r>
               <w:rPr>
@@ -1331,13 +1547,13 @@
               <w14:ligatures w14:val="none"/>
             </w:rPr>
           </w:pPr>
-          <w:hyperlink w:anchor="_Toc131003463" w:history="1">
+          <w:hyperlink w:anchor="_Toc131003518" w:history="1">
             <w:r>
               <w:rPr>
                 <w:rStyle w:val="Hyperlink"/>
                 <w:noProof/>
               </w:rPr>
-              <w:t>Import Product Data Page</w:t>
+              <w:t>Managing Users</w:t>
             </w:r>
             <w:r>
               <w:rPr>
@@ -1358,7 +1574,7 @@
                 <w:noProof/>
                 <w:webHidden/>
               </w:rPr>
-              <w:instrText xml:space="preserve"> PAGEREF _Toc131003463 \h </w:instrText>
+              <w:instrText xml:space="preserve"> PAGEREF _Toc131003518 \h </w:instrText>
             </w:r>
             <w:r>
               <w:rPr>
@@ -1378,7 +1594,7 @@
                 <w:noProof/>
                 <w:webHidden/>
               </w:rPr>
-              <w:t>10</w:t>
+              <w:t>14</w:t>
             </w:r>
             <w:r>
               <w:rPr>
@@ -1403,13 +1619,13 @@
               <w14:ligatures w14:val="none"/>
             </w:rPr>
           </w:pPr>
-          <w:hyperlink w:anchor="_Toc131003464" w:history="1">
+          <w:hyperlink w:anchor="_Toc131003519" w:history="1">
             <w:r>
               <w:rPr>
                 <w:rStyle w:val="Hyperlink"/>
                 <w:noProof/>
               </w:rPr>
-              <w:t>Import Consumer Data Page</w:t>
+              <w:t>Dark mode</w:t>
             </w:r>
             <w:r>
               <w:rPr>
@@ -1430,7 +1646,7 @@
                 <w:noProof/>
                 <w:webHidden/>
               </w:rPr>
-              <w:instrText xml:space="preserve"> PAGEREF _Toc131003464 \h </w:instrText>
+              <w:instrText xml:space="preserve"> PAGEREF _Toc131003519 \h </w:instrText>
             </w:r>
             <w:r>
               <w:rPr>
@@ -1450,7 +1666,7 @@
                 <w:noProof/>
                 <w:webHidden/>
               </w:rPr>
-              <w:t>10</w:t>
+              <w:t>17</w:t>
             </w:r>
             <w:r>
               <w:rPr>
@@ -1475,13 +1691,13 @@
               <w14:ligatures w14:val="none"/>
             </w:rPr>
           </w:pPr>
-          <w:hyperlink w:anchor="_Toc131003465" w:history="1">
+          <w:hyperlink w:anchor="_Toc131003520" w:history="1">
             <w:r>
               <w:rPr>
                 <w:rStyle w:val="Hyperlink"/>
                 <w:noProof/>
               </w:rPr>
-              <w:t>Create New Users Page</w:t>
+              <w:t>Mobile version</w:t>
             </w:r>
             <w:r>
               <w:rPr>
@@ -1502,7 +1718,7 @@
                 <w:noProof/>
                 <w:webHidden/>
               </w:rPr>
-              <w:instrText xml:space="preserve"> PAGEREF _Toc131003465 \h </w:instrText>
+              <w:instrText xml:space="preserve"> PAGEREF _Toc131003520 \h </w:instrText>
             </w:r>
             <w:r>
               <w:rPr>
@@ -1522,439 +1738,7 @@
                 <w:noProof/>
                 <w:webHidden/>
               </w:rPr>
-              <w:t>11</w:t>
-            </w:r>
-            <w:r>
-              <w:rPr>
-                <w:noProof/>
-                <w:webHidden/>
-              </w:rPr>
-              <w:fldChar w:fldCharType="end"/>
-            </w:r>
-          </w:hyperlink>
-        </w:p>
-        <w:p>
-          <w:pPr>
-            <w:pStyle w:val="TOC2"/>
-            <w:tabs>
-              <w:tab w:val="right" w:leader="dot" w:pos="9016"/>
-            </w:tabs>
-            <w:rPr>
-              <w:rFonts w:eastAsiaTheme="minorEastAsia"/>
-              <w:noProof/>
-              <w:kern w:val="0"/>
-              <w:lang w:val="en-US"/>
-              <w14:ligatures w14:val="none"/>
-            </w:rPr>
-          </w:pPr>
-          <w:hyperlink w:anchor="_Toc131003466" w:history="1">
-            <w:r>
-              <w:rPr>
-                <w:rStyle w:val="Hyperlink"/>
-                <w:noProof/>
-              </w:rPr>
-              <w:t>First Time Logging In</w:t>
-            </w:r>
-            <w:r>
-              <w:rPr>
-                <w:noProof/>
-                <w:webHidden/>
-              </w:rPr>
-              <w:tab/>
-            </w:r>
-            <w:r>
-              <w:rPr>
-                <w:noProof/>
-                <w:webHidden/>
-              </w:rPr>
-              <w:fldChar w:fldCharType="begin"/>
-            </w:r>
-            <w:r>
-              <w:rPr>
-                <w:noProof/>
-                <w:webHidden/>
-              </w:rPr>
-              <w:instrText xml:space="preserve"> PAGEREF _Toc131003466 \h </w:instrText>
-            </w:r>
-            <w:r>
-              <w:rPr>
-                <w:noProof/>
-                <w:webHidden/>
-              </w:rPr>
-            </w:r>
-            <w:r>
-              <w:rPr>
-                <w:noProof/>
-                <w:webHidden/>
-              </w:rPr>
-              <w:fldChar w:fldCharType="separate"/>
-            </w:r>
-            <w:r>
-              <w:rPr>
-                <w:noProof/>
-                <w:webHidden/>
-              </w:rPr>
-              <w:t>12</w:t>
-            </w:r>
-            <w:r>
-              <w:rPr>
-                <w:noProof/>
-                <w:webHidden/>
-              </w:rPr>
-              <w:fldChar w:fldCharType="end"/>
-            </w:r>
-          </w:hyperlink>
-        </w:p>
-        <w:p>
-          <w:pPr>
-            <w:pStyle w:val="TOC2"/>
-            <w:tabs>
-              <w:tab w:val="right" w:leader="dot" w:pos="9016"/>
-            </w:tabs>
-            <w:rPr>
-              <w:rFonts w:eastAsiaTheme="minorEastAsia"/>
-              <w:noProof/>
-              <w:kern w:val="0"/>
-              <w:lang w:val="en-US"/>
-              <w14:ligatures w14:val="none"/>
-            </w:rPr>
-          </w:pPr>
-          <w:hyperlink w:anchor="_Toc131003467" w:history="1">
-            <w:r>
-              <w:rPr>
-                <w:rStyle w:val="Hyperlink"/>
-                <w:noProof/>
-              </w:rPr>
-              <w:t>View Imported Product Data</w:t>
-            </w:r>
-            <w:r>
-              <w:rPr>
-                <w:noProof/>
-                <w:webHidden/>
-              </w:rPr>
-              <w:tab/>
-            </w:r>
-            <w:r>
-              <w:rPr>
-                <w:noProof/>
-                <w:webHidden/>
-              </w:rPr>
-              <w:fldChar w:fldCharType="begin"/>
-            </w:r>
-            <w:r>
-              <w:rPr>
-                <w:noProof/>
-                <w:webHidden/>
-              </w:rPr>
-              <w:instrText xml:space="preserve"> PAGEREF _Toc131003467 \h </w:instrText>
-            </w:r>
-            <w:r>
-              <w:rPr>
-                <w:noProof/>
-                <w:webHidden/>
-              </w:rPr>
-            </w:r>
-            <w:r>
-              <w:rPr>
-                <w:noProof/>
-                <w:webHidden/>
-              </w:rPr>
-              <w:fldChar w:fldCharType="separate"/>
-            </w:r>
-            <w:r>
-              <w:rPr>
-                <w:noProof/>
-                <w:webHidden/>
-              </w:rPr>
-              <w:t>13</w:t>
-            </w:r>
-            <w:r>
-              <w:rPr>
-                <w:noProof/>
-                <w:webHidden/>
-              </w:rPr>
-              <w:fldChar w:fldCharType="end"/>
-            </w:r>
-          </w:hyperlink>
-        </w:p>
-        <w:p>
-          <w:pPr>
-            <w:pStyle w:val="TOC2"/>
-            <w:tabs>
-              <w:tab w:val="right" w:leader="dot" w:pos="9016"/>
-            </w:tabs>
-            <w:rPr>
-              <w:rFonts w:eastAsiaTheme="minorEastAsia"/>
-              <w:noProof/>
-              <w:kern w:val="0"/>
-              <w:lang w:val="en-US"/>
-              <w14:ligatures w14:val="none"/>
-            </w:rPr>
-          </w:pPr>
-          <w:hyperlink w:anchor="_Toc131003468" w:history="1">
-            <w:r>
-              <w:rPr>
-                <w:rStyle w:val="Hyperlink"/>
-                <w:noProof/>
-              </w:rPr>
-              <w:t>Managing Users</w:t>
-            </w:r>
-            <w:r>
-              <w:rPr>
-                <w:noProof/>
-                <w:webHidden/>
-              </w:rPr>
-              <w:tab/>
-            </w:r>
-            <w:r>
-              <w:rPr>
-                <w:noProof/>
-                <w:webHidden/>
-              </w:rPr>
-              <w:fldChar w:fldCharType="begin"/>
-            </w:r>
-            <w:r>
-              <w:rPr>
-                <w:noProof/>
-                <w:webHidden/>
-              </w:rPr>
-              <w:instrText xml:space="preserve"> PAGEREF _Toc131003468 \h </w:instrText>
-            </w:r>
-            <w:r>
-              <w:rPr>
-                <w:noProof/>
-                <w:webHidden/>
-              </w:rPr>
-            </w:r>
-            <w:r>
-              <w:rPr>
-                <w:noProof/>
-                <w:webHidden/>
-              </w:rPr>
-              <w:fldChar w:fldCharType="separate"/>
-            </w:r>
-            <w:r>
-              <w:rPr>
-                <w:noProof/>
-                <w:webHidden/>
-              </w:rPr>
-              <w:t>15</w:t>
-            </w:r>
-            <w:r>
-              <w:rPr>
-                <w:noProof/>
-                <w:webHidden/>
-              </w:rPr>
-              <w:fldChar w:fldCharType="end"/>
-            </w:r>
-          </w:hyperlink>
-        </w:p>
-        <w:p>
-          <w:pPr>
-            <w:pStyle w:val="TOC1"/>
-            <w:tabs>
-              <w:tab w:val="right" w:leader="dot" w:pos="9016"/>
-            </w:tabs>
-            <w:rPr>
-              <w:rFonts w:eastAsiaTheme="minorEastAsia"/>
-              <w:noProof/>
-              <w:kern w:val="0"/>
-              <w:lang w:val="en-US"/>
-              <w14:ligatures w14:val="none"/>
-            </w:rPr>
-          </w:pPr>
-          <w:hyperlink w:anchor="_Toc131003469" w:history="1">
-            <w:r>
-              <w:rPr>
-                <w:rStyle w:val="Hyperlink"/>
-                <w:noProof/>
-              </w:rPr>
-              <w:t>Dashboard</w:t>
-            </w:r>
-            <w:r>
-              <w:rPr>
-                <w:noProof/>
-                <w:webHidden/>
-              </w:rPr>
-              <w:tab/>
-            </w:r>
-            <w:r>
-              <w:rPr>
-                <w:noProof/>
-                <w:webHidden/>
-              </w:rPr>
-              <w:fldChar w:fldCharType="begin"/>
-            </w:r>
-            <w:r>
-              <w:rPr>
-                <w:noProof/>
-                <w:webHidden/>
-              </w:rPr>
-              <w:instrText xml:space="preserve"> PAGEREF _Toc131003469 \h </w:instrText>
-            </w:r>
-            <w:r>
-              <w:rPr>
-                <w:noProof/>
-                <w:webHidden/>
-              </w:rPr>
-            </w:r>
-            <w:r>
-              <w:rPr>
-                <w:noProof/>
-                <w:webHidden/>
-              </w:rPr>
-              <w:fldChar w:fldCharType="separate"/>
-            </w:r>
-            <w:r>
-              <w:rPr>
-                <w:noProof/>
-                <w:webHidden/>
-              </w:rPr>
               <w:t>18</w:t>
-            </w:r>
-            <w:r>
-              <w:rPr>
-                <w:noProof/>
-                <w:webHidden/>
-              </w:rPr>
-              <w:fldChar w:fldCharType="end"/>
-            </w:r>
-          </w:hyperlink>
-        </w:p>
-        <w:p>
-          <w:pPr>
-            <w:pStyle w:val="TOC2"/>
-            <w:tabs>
-              <w:tab w:val="right" w:leader="dot" w:pos="9016"/>
-            </w:tabs>
-            <w:rPr>
-              <w:rFonts w:eastAsiaTheme="minorEastAsia"/>
-              <w:noProof/>
-              <w:kern w:val="0"/>
-              <w:lang w:val="en-US"/>
-              <w14:ligatures w14:val="none"/>
-            </w:rPr>
-          </w:pPr>
-          <w:hyperlink w:anchor="_Toc131003470" w:history="1">
-            <w:r>
-              <w:rPr>
-                <w:rStyle w:val="Hyperlink"/>
-                <w:noProof/>
-              </w:rPr>
-              <w:t>My Personas</w:t>
-            </w:r>
-            <w:r>
-              <w:rPr>
-                <w:noProof/>
-                <w:webHidden/>
-              </w:rPr>
-              <w:tab/>
-            </w:r>
-            <w:r>
-              <w:rPr>
-                <w:noProof/>
-                <w:webHidden/>
-              </w:rPr>
-              <w:fldChar w:fldCharType="begin"/>
-            </w:r>
-            <w:r>
-              <w:rPr>
-                <w:noProof/>
-                <w:webHidden/>
-              </w:rPr>
-              <w:instrText xml:space="preserve"> PAGEREF _Toc131003470 \h </w:instrText>
-            </w:r>
-            <w:r>
-              <w:rPr>
-                <w:noProof/>
-                <w:webHidden/>
-              </w:rPr>
-            </w:r>
-            <w:r>
-              <w:rPr>
-                <w:noProof/>
-                <w:webHidden/>
-              </w:rPr>
-              <w:fldChar w:fldCharType="separate"/>
-            </w:r>
-            <w:r>
-              <w:rPr>
-                <w:noProof/>
-                <w:webHidden/>
-              </w:rPr>
-              <w:t>20</w:t>
-            </w:r>
-            <w:r>
-              <w:rPr>
-                <w:noProof/>
-                <w:webHidden/>
-              </w:rPr>
-              <w:fldChar w:fldCharType="end"/>
-            </w:r>
-          </w:hyperlink>
-        </w:p>
-        <w:p>
-          <w:pPr>
-            <w:pStyle w:val="TOC2"/>
-            <w:tabs>
-              <w:tab w:val="right" w:leader="dot" w:pos="9016"/>
-            </w:tabs>
-            <w:rPr>
-              <w:rFonts w:eastAsiaTheme="minorEastAsia"/>
-              <w:noProof/>
-              <w:kern w:val="0"/>
-              <w:lang w:val="en-US"/>
-              <w14:ligatures w14:val="none"/>
-            </w:rPr>
-          </w:pPr>
-          <w:hyperlink w:anchor="_Toc131003471" w:history="1">
-            <w:r>
-              <w:rPr>
-                <w:rStyle w:val="Hyperlink"/>
-                <w:noProof/>
-              </w:rPr>
-              <w:t>Dark Mode</w:t>
-            </w:r>
-            <w:r>
-              <w:rPr>
-                <w:noProof/>
-                <w:webHidden/>
-              </w:rPr>
-              <w:tab/>
-            </w:r>
-            <w:r>
-              <w:rPr>
-                <w:noProof/>
-                <w:webHidden/>
-              </w:rPr>
-              <w:fldChar w:fldCharType="begin"/>
-            </w:r>
-            <w:r>
-              <w:rPr>
-                <w:noProof/>
-                <w:webHidden/>
-              </w:rPr>
-              <w:instrText xml:space="preserve"> PAGEREF _Toc131003471 \h </w:instrText>
-            </w:r>
-            <w:r>
-              <w:rPr>
-                <w:noProof/>
-                <w:webHidden/>
-              </w:rPr>
-            </w:r>
-            <w:r>
-              <w:rPr>
-                <w:noProof/>
-                <w:webHidden/>
-              </w:rPr>
-              <w:fldChar w:fldCharType="separate"/>
-            </w:r>
-            <w:r>
-              <w:rPr>
-                <w:noProof/>
-                <w:webHidden/>
-              </w:rPr>
-              <w:t>21</w:t>
             </w:r>
             <w:r>
               <w:rPr>
@@ -1987,195 +1771,25 @@
       <w:pPr>
         <w:pStyle w:val="Heading1"/>
       </w:pPr>
-      <w:bookmarkStart w:id="1" w:name="_Toc131003454"/>
-      <w:r>
-        <w:lastRenderedPageBreak/>
-        <w:t>Introduction</w:t>
-      </w:r>
-      <w:bookmarkEnd w:id="1"/>
-    </w:p>
-    <w:p>
-      <w:r>
-        <w:t xml:space="preserve">Welcome to </w:t>
-      </w:r>
-      <w:proofErr w:type="spellStart"/>
-      <w:r>
-        <w:t>Stokbox</w:t>
-      </w:r>
-      <w:proofErr w:type="spellEnd"/>
-      <w:r>
-        <w:t xml:space="preserve"> Analytics. This is a platform that allows your company to view and generate personas of customers. </w:t>
-      </w:r>
-    </w:p>
-    <w:p>
-      <w:r>
-        <w:t>From this, you can then be provided with information about the audience that are likely to purchase a given product.</w:t>
-      </w:r>
-    </w:p>
-    <w:p>
-      <w:r>
-        <w:t xml:space="preserve">Our platform allows you to query our database using filters and searches (narrowing it down to a specific product or group of products). Our database contains lots of information about thousands of products sold in UK supermarkets. </w:t>
-      </w:r>
-    </w:p>
-    <w:p>
-      <w:r>
-        <w:t xml:space="preserve"> The database then queries another database containing user data which is used by our algorithm to generate your persona.</w:t>
-      </w:r>
-    </w:p>
-    <w:p>
-      <w:r>
-        <w:t xml:space="preserve"> All data can then be found on your user dashboard.</w:t>
-      </w:r>
-    </w:p>
-    <w:p>
-      <w:r>
-        <w:t>We understand navigating a new platform can be daunting, which is why we have created this simple interface that guides you through the process. Let us show you how to get started and get set up with our website...</w:t>
-      </w:r>
-    </w:p>
-    <w:p>
-      <w:pPr>
-        <w:pStyle w:val="Heading1"/>
-      </w:pPr>
-      <w:bookmarkStart w:id="2" w:name="_Toc131003455"/>
-      <w:r>
-        <w:t>Landing Page</w:t>
-      </w:r>
-      <w:bookmarkEnd w:id="2"/>
-    </w:p>
-    <w:p>
-      <w:r>
-        <w:t xml:space="preserve"> The landing page can be found by pressing “Home” from the top navigation bar by using the link:</w:t>
-      </w:r>
-    </w:p>
-    <w:p>
-      <w:r>
-        <w:t xml:space="preserve"> http//www.stokbox.co.uk/landing. Once you have navigated there, you should see the following page:</w:t>
-      </w:r>
-    </w:p>
-    <w:p>
-      <w:r>
-        <w:rPr>
-          <w:noProof/>
-        </w:rPr>
-        <w:drawing>
-          <wp:inline distT="0" distB="0" distL="0" distR="0" wp14:anchorId="6A6EA415" wp14:editId="517D66B7">
-            <wp:extent cx="4438650" cy="2517370"/>
-            <wp:effectExtent l="0" t="0" r="0" b="0"/>
-            <wp:docPr id="39" name="Picture 39"/>
-            <wp:cNvGraphicFramePr>
-              <a:graphicFrameLocks xmlns:a="http://schemas.openxmlformats.org/drawingml/2006/main" noChangeAspect="1"/>
-            </wp:cNvGraphicFramePr>
-            <a:graphic xmlns:a="http://schemas.openxmlformats.org/drawingml/2006/main">
-              <a:graphicData uri="http://schemas.openxmlformats.org/drawingml/2006/picture">
-                <pic:pic xmlns:pic="http://schemas.openxmlformats.org/drawingml/2006/picture">
-                  <pic:nvPicPr>
-                    <pic:cNvPr id="0" name="Picture 4"/>
-                    <pic:cNvPicPr>
-                      <a:picLocks noChangeAspect="1" noChangeArrowheads="1"/>
-                    </pic:cNvPicPr>
-                  </pic:nvPicPr>
-                  <pic:blipFill>
-                    <a:blip r:embed="rId6" cstate="print">
-                      <a:extLst>
-                        <a:ext uri="{28A0092B-C50C-407E-A947-70E740481C1C}">
-                          <a14:useLocalDpi xmlns:a14="http://schemas.microsoft.com/office/drawing/2010/main" val="0"/>
-                        </a:ext>
-                      </a:extLst>
-                    </a:blip>
-                    <a:srcRect/>
-                    <a:stretch>
-                      <a:fillRect/>
-                    </a:stretch>
-                  </pic:blipFill>
-                  <pic:spPr bwMode="auto">
-                    <a:xfrm>
-                      <a:off x="0" y="0"/>
-                      <a:ext cx="4439943" cy="2518103"/>
-                    </a:xfrm>
-                    <a:prstGeom prst="rect">
-                      <a:avLst/>
-                    </a:prstGeom>
-                    <a:noFill/>
-                    <a:ln>
-                      <a:noFill/>
-                    </a:ln>
-                  </pic:spPr>
-                </pic:pic>
-              </a:graphicData>
-            </a:graphic>
-          </wp:inline>
-        </w:drawing>
-      </w:r>
-    </w:p>
-    <w:p>
-      <w:r>
-        <w:t xml:space="preserve"> This page serves as a gateway to allow users who are not logged in to access certain areas of our website.</w:t>
-      </w:r>
-    </w:p>
-    <w:p>
-      <w:r>
-        <w:t xml:space="preserve"> Specifically, this allows you to navigate to three areas:</w:t>
-      </w:r>
-    </w:p>
-    <w:p>
-      <w:r>
-        <w:t>Home - This will redirect you to the same page.</w:t>
-      </w:r>
-    </w:p>
-    <w:p>
-      <w:r>
-        <w:t>Help - This is where you are currently viewing this help notice.</w:t>
-      </w:r>
-    </w:p>
-    <w:p>
-      <w:r>
-        <w:t xml:space="preserve">Sign In - This </w:t>
-      </w:r>
-      <w:proofErr w:type="gramStart"/>
-      <w:r>
-        <w:t>take</w:t>
-      </w:r>
-      <w:proofErr w:type="gramEnd"/>
-      <w:r>
-        <w:t xml:space="preserve"> you to our login page, where you can sign in and access more areas of our website.</w:t>
-      </w:r>
-    </w:p>
-    <w:p>
-      <w:pPr>
-        <w:rPr>
-          <w:rFonts w:asciiTheme="majorHAnsi" w:eastAsiaTheme="majorEastAsia" w:hAnsiTheme="majorHAnsi" w:cstheme="majorBidi"/>
-          <w:color w:val="2F5496" w:themeColor="accent1" w:themeShade="BF"/>
-          <w:sz w:val="32"/>
-          <w:szCs w:val="32"/>
-        </w:rPr>
-      </w:pPr>
-      <w:r>
-        <w:br w:type="page"/>
-      </w:r>
-    </w:p>
-    <w:p>
-      <w:pPr>
-        <w:pStyle w:val="Heading1"/>
-      </w:pPr>
-      <w:bookmarkStart w:id="3" w:name="_Toc131003456"/>
+      <w:bookmarkStart w:id="1" w:name="_Toc131003506"/>
       <w:r>
         <w:lastRenderedPageBreak/>
         <w:t>User Features</w:t>
       </w:r>
-      <w:bookmarkEnd w:id="3"/>
+      <w:bookmarkEnd w:id="1"/>
     </w:p>
     <w:p>
       <w:pPr>
         <w:pStyle w:val="Heading2"/>
       </w:pPr>
-      <w:bookmarkStart w:id="4" w:name="_Toc131003457"/>
+      <w:bookmarkStart w:id="2" w:name="_Toc131003507"/>
       <w:r>
         <w:t>Login Page</w:t>
       </w:r>
-      <w:bookmarkEnd w:id="4"/>
-    </w:p>
-    <w:p>
-      <w:bookmarkStart w:id="5" w:name="_Toc128143343"/>
+      <w:bookmarkEnd w:id="2"/>
+    </w:p>
+    <w:p>
+      <w:bookmarkStart w:id="3" w:name="_Toc128143343"/>
       <w:r>
         <w:rPr>
           <w:bCs/>
@@ -2216,7 +1830,7 @@
                     <pic:cNvPicPr/>
                   </pic:nvPicPr>
                   <pic:blipFill rotWithShape="1">
-                    <a:blip r:embed="rId7">
+                    <a:blip r:embed="rId6">
                       <a:extLst>
                         <a:ext uri="{28A0092B-C50C-407E-A947-70E740481C1C}">
                           <a14:useLocalDpi xmlns:a14="http://schemas.microsoft.com/office/drawing/2010/main" val="0"/>
@@ -2252,7 +1866,7 @@
           </wp:anchor>
         </w:drawing>
       </w:r>
-      <w:bookmarkEnd w:id="5"/>
+      <w:bookmarkEnd w:id="3"/>
       <w:r>
         <w:t>From the landing page, press sign in to navigate to the landing page…</w:t>
       </w:r>
@@ -2298,7 +1912,7 @@
                     <pic:cNvPicPr/>
                   </pic:nvPicPr>
                   <pic:blipFill rotWithShape="1">
-                    <a:blip r:embed="rId8">
+                    <a:blip r:embed="rId7">
                       <a:extLst>
                         <a:ext uri="{28A0092B-C50C-407E-A947-70E740481C1C}">
                           <a14:useLocalDpi xmlns:a14="http://schemas.microsoft.com/office/drawing/2010/main" val="0"/>
@@ -2363,7 +1977,7 @@
                     </pic:cNvPicPr>
                   </pic:nvPicPr>
                   <pic:blipFill>
-                    <a:blip r:embed="rId9">
+                    <a:blip r:embed="rId8">
                       <a:extLst>
                         <a:ext uri="{28A0092B-C50C-407E-A947-70E740481C1C}">
                           <a14:useLocalDpi xmlns:a14="http://schemas.microsoft.com/office/drawing/2010/main" val="0"/>
@@ -2409,12 +2023,12 @@
       <w:pPr>
         <w:pStyle w:val="Heading2"/>
       </w:pPr>
-      <w:bookmarkStart w:id="6" w:name="_Toc131003458"/>
+      <w:bookmarkStart w:id="4" w:name="_Toc131003508"/>
       <w:r>
         <w:lastRenderedPageBreak/>
         <w:t>Dashboard Page</w:t>
       </w:r>
-      <w:bookmarkEnd w:id="6"/>
+      <w:bookmarkEnd w:id="4"/>
     </w:p>
     <w:p>
       <w:r>
@@ -2447,7 +2061,7 @@
                     </pic:cNvPicPr>
                   </pic:nvPicPr>
                   <pic:blipFill>
-                    <a:blip r:embed="rId10">
+                    <a:blip r:embed="rId9">
                       <a:extLst>
                         <a:ext uri="{28A0092B-C50C-407E-A947-70E740481C1C}">
                           <a14:useLocalDpi xmlns:a14="http://schemas.microsoft.com/office/drawing/2010/main" val="0"/>
@@ -2480,13 +2094,8 @@
       </w:r>
     </w:p>
     <w:p>
-      <w:proofErr w:type="gramStart"/>
-      <w:r>
-        <w:t>At a glance</w:t>
-      </w:r>
-      <w:proofErr w:type="gramEnd"/>
-      <w:r>
-        <w:t>, you can see all analytics relevant to your company and queries…</w:t>
+      <w:r>
+        <w:t>At a glance, you can see all analytics relevant to your company and queries…</w:t>
       </w:r>
     </w:p>
     <w:p>
@@ -2520,7 +2129,7 @@
                     </pic:cNvPicPr>
                   </pic:nvPicPr>
                   <pic:blipFill>
-                    <a:blip r:embed="rId11">
+                    <a:blip r:embed="rId10">
                       <a:extLst>
                         <a:ext uri="{28A0092B-C50C-407E-A947-70E740481C1C}">
                           <a14:useLocalDpi xmlns:a14="http://schemas.microsoft.com/office/drawing/2010/main" val="0"/>
@@ -2576,7 +2185,7 @@
                     </pic:cNvPicPr>
                   </pic:nvPicPr>
                   <pic:blipFill>
-                    <a:blip r:embed="rId12">
+                    <a:blip r:embed="rId11">
                       <a:extLst>
                         <a:ext uri="{28A0092B-C50C-407E-A947-70E740481C1C}">
                           <a14:useLocalDpi xmlns:a14="http://schemas.microsoft.com/office/drawing/2010/main" val="0"/>
@@ -2610,21 +2219,16 @@
       <w:pPr>
         <w:pStyle w:val="Heading2"/>
       </w:pPr>
-      <w:bookmarkStart w:id="7" w:name="_Toc131003459"/>
+      <w:bookmarkStart w:id="5" w:name="_Toc131003509"/>
       <w:r>
         <w:t>Forgot Password Form</w:t>
       </w:r>
-      <w:bookmarkEnd w:id="7"/>
-    </w:p>
-    <w:p>
-      <w:r>
-        <w:t xml:space="preserve">If you forgot password, it’s no </w:t>
-      </w:r>
-      <w:proofErr w:type="gramStart"/>
-      <w:r>
-        <w:t>problem</w:t>
-      </w:r>
-      <w:proofErr w:type="gramEnd"/>
+      <w:bookmarkEnd w:id="5"/>
+    </w:p>
+    <w:p>
+      <w:r>
+        <w:t>If you forgot password, it’s no problem</w:t>
+      </w:r>
     </w:p>
     <w:p>
       <w:r>
@@ -2662,7 +2266,7 @@
                     </pic:cNvPicPr>
                   </pic:nvPicPr>
                   <pic:blipFill>
-                    <a:blip r:embed="rId13">
+                    <a:blip r:embed="rId12">
                       <a:extLst>
                         <a:ext uri="{28A0092B-C50C-407E-A947-70E740481C1C}">
                           <a14:useLocalDpi xmlns:a14="http://schemas.microsoft.com/office/drawing/2010/main" val="0"/>
@@ -2747,7 +2351,7 @@
                     </pic:cNvPicPr>
                   </pic:nvPicPr>
                   <pic:blipFill>
-                    <a:blip r:embed="rId14">
+                    <a:blip r:embed="rId13">
                       <a:extLst>
                         <a:ext uri="{28A0092B-C50C-407E-A947-70E740481C1C}">
                           <a14:useLocalDpi xmlns:a14="http://schemas.microsoft.com/office/drawing/2010/main" val="0"/>
@@ -2813,7 +2417,7 @@
                     </pic:cNvPicPr>
                   </pic:nvPicPr>
                   <pic:blipFill>
-                    <a:blip r:embed="rId15" cstate="print">
+                    <a:blip r:embed="rId14" cstate="print">
                       <a:extLst>
                         <a:ext uri="{28A0092B-C50C-407E-A947-70E740481C1C}">
                           <a14:useLocalDpi xmlns:a14="http://schemas.microsoft.com/office/drawing/2010/main" val="0"/>
@@ -2842,13 +2446,8 @@
         </w:drawing>
       </w:r>
       <w:r>
-        <w:t xml:space="preserve">…and you’ll be sent a recovery </w:t>
-      </w:r>
-      <w:proofErr w:type="gramStart"/>
-      <w:r>
-        <w:t>email</w:t>
-      </w:r>
-      <w:proofErr w:type="gramEnd"/>
+        <w:t>…and you’ll be sent a recovery email</w:t>
+      </w:r>
     </w:p>
     <w:p>
       <w:pPr>
@@ -2879,12 +2478,12 @@
       <w:pPr>
         <w:pStyle w:val="Heading2"/>
       </w:pPr>
-      <w:bookmarkStart w:id="8" w:name="_Toc131003460"/>
+      <w:bookmarkStart w:id="6" w:name="_Toc131003510"/>
       <w:r>
         <w:lastRenderedPageBreak/>
         <w:t>Brand Page</w:t>
       </w:r>
-      <w:bookmarkEnd w:id="8"/>
+      <w:bookmarkEnd w:id="6"/>
     </w:p>
     <w:p>
       <w:r>
@@ -2917,7 +2516,7 @@
                     </pic:cNvPicPr>
                   </pic:nvPicPr>
                   <pic:blipFill>
-                    <a:blip r:embed="rId16">
+                    <a:blip r:embed="rId15">
                       <a:extLst>
                         <a:ext uri="{28A0092B-C50C-407E-A947-70E740481C1C}">
                           <a14:useLocalDpi xmlns:a14="http://schemas.microsoft.com/office/drawing/2010/main" val="0"/>
@@ -2981,7 +2580,7 @@
                     </pic:cNvPicPr>
                   </pic:nvPicPr>
                   <pic:blipFill>
-                    <a:blip r:embed="rId17">
+                    <a:blip r:embed="rId16">
                       <a:extLst>
                         <a:ext uri="{28A0092B-C50C-407E-A947-70E740481C1C}">
                           <a14:useLocalDpi xmlns:a14="http://schemas.microsoft.com/office/drawing/2010/main" val="0"/>
@@ -3016,15 +2615,7 @@
         </w:drawing>
       </w:r>
       <w:r>
-        <w:t xml:space="preserve">You can customize the data we present by adding categories to your brand page… Simply select and </w:t>
-      </w:r>
-      <w:proofErr w:type="gramStart"/>
-      <w:r>
-        <w:t>Submit</w:t>
-      </w:r>
-      <w:proofErr w:type="gramEnd"/>
-      <w:r>
-        <w:t xml:space="preserve"> a new category. It’ll be added and stored to your brand page.</w:t>
+        <w:t>You can customize the data we present by adding categories to your brand page… Simply select and Submit a new category. It’ll be added and stored to your brand page.</w:t>
       </w:r>
     </w:p>
     <w:p>
@@ -3044,12 +2635,12 @@
       <w:pPr>
         <w:pStyle w:val="Heading2"/>
       </w:pPr>
-      <w:bookmarkStart w:id="9" w:name="_Toc131003461"/>
+      <w:bookmarkStart w:id="7" w:name="_Toc131003511"/>
       <w:r>
         <w:lastRenderedPageBreak/>
         <w:t>Navigation Bar</w:t>
       </w:r>
-      <w:bookmarkEnd w:id="9"/>
+      <w:bookmarkEnd w:id="7"/>
     </w:p>
     <w:p>
       <w:r>
@@ -3082,7 +2673,7 @@
                     </pic:cNvPicPr>
                   </pic:nvPicPr>
                   <pic:blipFill>
-                    <a:blip r:embed="rId18">
+                    <a:blip r:embed="rId17">
                       <a:extLst>
                         <a:ext uri="{28A0092B-C50C-407E-A947-70E740481C1C}">
                           <a14:useLocalDpi xmlns:a14="http://schemas.microsoft.com/office/drawing/2010/main" val="0"/>
@@ -3111,13 +2702,8 @@
         </w:drawing>
       </w:r>
       <w:r>
-        <w:t xml:space="preserve">You can move around the various features of the webapp by using the navigation </w:t>
-      </w:r>
-      <w:proofErr w:type="gramStart"/>
-      <w:r>
-        <w:t>bar</w:t>
-      </w:r>
-      <w:proofErr w:type="gramEnd"/>
+        <w:t>You can move around the various features of the webapp by using the navigation bar</w:t>
+      </w:r>
     </w:p>
     <w:p/>
     <w:p>
@@ -3137,22 +2723,22 @@
       <w:pPr>
         <w:pStyle w:val="Heading1"/>
       </w:pPr>
-      <w:bookmarkStart w:id="10" w:name="_Toc131003462"/>
+      <w:bookmarkStart w:id="8" w:name="_Toc131003512"/>
       <w:r>
         <w:lastRenderedPageBreak/>
         <w:t>Admin Features</w:t>
       </w:r>
-      <w:bookmarkEnd w:id="10"/>
+      <w:bookmarkEnd w:id="8"/>
     </w:p>
     <w:p>
       <w:pPr>
         <w:pStyle w:val="Heading2"/>
       </w:pPr>
-      <w:bookmarkStart w:id="11" w:name="_Toc131003463"/>
+      <w:bookmarkStart w:id="9" w:name="_Toc131003513"/>
       <w:r>
         <w:t>Import Product Data Page</w:t>
       </w:r>
-      <w:bookmarkEnd w:id="11"/>
+      <w:bookmarkEnd w:id="9"/>
     </w:p>
     <w:p>
       <w:r>
@@ -3196,7 +2782,7 @@
                     </pic:cNvPicPr>
                   </pic:nvPicPr>
                   <pic:blipFill>
-                    <a:blip r:embed="rId19">
+                    <a:blip r:embed="rId18">
                       <a:extLst>
                         <a:ext uri="{28A0092B-C50C-407E-A947-70E740481C1C}">
                           <a14:useLocalDpi xmlns:a14="http://schemas.microsoft.com/office/drawing/2010/main" val="0"/>
@@ -3235,85 +2821,23 @@
           <w:i/>
           <w:iCs/>
         </w:rPr>
-        <w:t xml:space="preserve">link, category_1, category_2, </w:t>
-      </w:r>
-      <w:proofErr w:type="spellStart"/>
-      <w:r>
-        <w:rPr>
-          <w:i/>
-          <w:iCs/>
-        </w:rPr>
-        <w:t>product_name</w:t>
-      </w:r>
-      <w:proofErr w:type="spellEnd"/>
-      <w:r>
-        <w:rPr>
-          <w:i/>
-          <w:iCs/>
-        </w:rPr>
-        <w:t xml:space="preserve">, price, </w:t>
-      </w:r>
-      <w:proofErr w:type="spellStart"/>
-      <w:r>
-        <w:rPr>
-          <w:i/>
-          <w:iCs/>
-        </w:rPr>
-        <w:t>price_per_ingredients</w:t>
-      </w:r>
-      <w:proofErr w:type="spellEnd"/>
-      <w:r>
-        <w:rPr>
-          <w:i/>
-          <w:iCs/>
-        </w:rPr>
-        <w:t xml:space="preserve">, </w:t>
-      </w:r>
-      <w:proofErr w:type="spellStart"/>
-      <w:r>
-        <w:rPr>
-          <w:i/>
-          <w:iCs/>
-        </w:rPr>
-        <w:t>allergen_information</w:t>
-      </w:r>
-      <w:proofErr w:type="spellEnd"/>
-      <w:r>
-        <w:rPr>
-          <w:i/>
-          <w:iCs/>
-        </w:rPr>
-        <w:t xml:space="preserve">, brand </w:t>
-      </w:r>
-      <w:proofErr w:type="spellStart"/>
-      <w:r>
-        <w:rPr>
-          <w:i/>
-          <w:iCs/>
-        </w:rPr>
-        <w:t>recycling_information</w:t>
-      </w:r>
-      <w:proofErr w:type="spellEnd"/>
+        <w:t>link, category_1, category_2, product_name, price, price_per_ingredients, allergen_information, brand recycling_information</w:t>
+      </w:r>
     </w:p>
     <w:p>
       <w:pPr>
         <w:pStyle w:val="Heading2"/>
       </w:pPr>
-      <w:bookmarkStart w:id="12" w:name="_Toc131003464"/>
+      <w:bookmarkStart w:id="10" w:name="_Toc131003514"/>
       <w:r>
         <w:t>Import Consumer Data Page</w:t>
       </w:r>
-      <w:bookmarkEnd w:id="12"/>
-    </w:p>
-    <w:p>
-      <w:r>
-        <w:t xml:space="preserve">An admin can update the consumer database by uploading a new </w:t>
-      </w:r>
-      <w:proofErr w:type="gramStart"/>
-      <w:r>
-        <w:t>CSV</w:t>
-      </w:r>
-      <w:proofErr w:type="gramEnd"/>
+      <w:bookmarkEnd w:id="10"/>
+    </w:p>
+    <w:p>
+      <w:r>
+        <w:t>An admin can update the consumer database by uploading a new CSV</w:t>
+      </w:r>
     </w:p>
     <w:p>
       <w:r>
@@ -3351,7 +2875,7 @@
                     <pic:cNvPicPr/>
                   </pic:nvPicPr>
                   <pic:blipFill rotWithShape="1">
-                    <a:blip r:embed="rId20">
+                    <a:blip r:embed="rId19">
                       <a:extLst>
                         <a:ext uri="{28A0092B-C50C-407E-A947-70E740481C1C}">
                           <a14:useLocalDpi xmlns:a14="http://schemas.microsoft.com/office/drawing/2010/main" val="0"/>
@@ -3402,22 +2926,17 @@
       <w:pPr>
         <w:pStyle w:val="Heading2"/>
       </w:pPr>
-      <w:bookmarkStart w:id="13" w:name="_Toc131003465"/>
+      <w:bookmarkStart w:id="11" w:name="_Toc131003515"/>
       <w:r>
         <w:lastRenderedPageBreak/>
         <w:t>Create New Users Page</w:t>
       </w:r>
-      <w:bookmarkEnd w:id="13"/>
-    </w:p>
-    <w:p>
-      <w:r>
-        <w:t xml:space="preserve">An admin can add a new user… Simply select and add what company they are part of and submit it… Then input your user </w:t>
-      </w:r>
-      <w:proofErr w:type="gramStart"/>
-      <w:r>
-        <w:t>details</w:t>
-      </w:r>
-      <w:proofErr w:type="gramEnd"/>
+      <w:bookmarkEnd w:id="11"/>
+    </w:p>
+    <w:p>
+      <w:r>
+        <w:t>An admin can add a new user… Simply select and add what company they are part of and submit it… Then input your user details</w:t>
+      </w:r>
     </w:p>
     <w:p>
       <w:r>
@@ -3461,7 +2980,7 @@
                     <pic:cNvPicPr/>
                   </pic:nvPicPr>
                   <pic:blipFill>
-                    <a:blip r:embed="rId21"/>
+                    <a:blip r:embed="rId20"/>
                     <a:stretch>
                       <a:fillRect/>
                     </a:stretch>
@@ -3508,12 +3027,12 @@
       <w:pPr>
         <w:pStyle w:val="Heading2"/>
       </w:pPr>
-      <w:bookmarkStart w:id="14" w:name="_Toc131003466"/>
+      <w:bookmarkStart w:id="12" w:name="_Toc131003516"/>
       <w:r>
         <w:lastRenderedPageBreak/>
         <w:t>First Time Logging In</w:t>
       </w:r>
-      <w:bookmarkEnd w:id="14"/>
+      <w:bookmarkEnd w:id="12"/>
     </w:p>
     <w:p>
       <w:r>
@@ -3546,7 +3065,7 @@
                     </pic:cNvPicPr>
                   </pic:nvPicPr>
                   <pic:blipFill>
-                    <a:blip r:embed="rId22" cstate="print">
+                    <a:blip r:embed="rId21" cstate="print">
                       <a:extLst>
                         <a:ext uri="{28A0092B-C50C-407E-A947-70E740481C1C}">
                           <a14:useLocalDpi xmlns:a14="http://schemas.microsoft.com/office/drawing/2010/main" val="0"/>
@@ -3586,23 +3105,7 @@
     </w:p>
     <w:p>
       <w:r>
-        <w:t xml:space="preserve">As shown, you </w:t>
-      </w:r>
-      <w:proofErr w:type="gramStart"/>
-      <w:r>
-        <w:t>have to</w:t>
-      </w:r>
-      <w:proofErr w:type="gramEnd"/>
-      <w:r>
-        <w:t xml:space="preserve"> validate your password by keeping it longer than 8 characters, containing uppercase and lowercase letters and at least one number. You also have to input your password twice </w:t>
-      </w:r>
-      <w:proofErr w:type="gramStart"/>
-      <w:r>
-        <w:t>-  to</w:t>
-      </w:r>
-      <w:proofErr w:type="gramEnd"/>
-      <w:r>
-        <w:t xml:space="preserve"> ensure users don’t incorrectly spell it. The password is also hidden from view.</w:t>
+        <w:t>As shown, you have to validate your password by keeping it longer than 8 characters, containing uppercase and lowercase letters and at least one number. You also have to input your password twice -  to ensure users don’t incorrectly spell it. The password is also hidden from view.</w:t>
       </w:r>
     </w:p>
     <w:p>
@@ -3636,7 +3139,7 @@
                     </pic:cNvPicPr>
                   </pic:nvPicPr>
                   <pic:blipFill>
-                    <a:blip r:embed="rId23" cstate="print">
+                    <a:blip r:embed="rId22" cstate="print">
                       <a:extLst>
                         <a:ext uri="{28A0092B-C50C-407E-A947-70E740481C1C}">
                           <a14:useLocalDpi xmlns:a14="http://schemas.microsoft.com/office/drawing/2010/main" val="0"/>
@@ -3691,12 +3194,12 @@
       <w:pPr>
         <w:pStyle w:val="Heading2"/>
       </w:pPr>
-      <w:bookmarkStart w:id="15" w:name="_Toc131003467"/>
+      <w:bookmarkStart w:id="13" w:name="_Toc131003517"/>
       <w:r>
         <w:lastRenderedPageBreak/>
         <w:t>View Imported Product Data</w:t>
       </w:r>
-      <w:bookmarkEnd w:id="15"/>
+      <w:bookmarkEnd w:id="13"/>
     </w:p>
     <w:p>
       <w:r>
@@ -3729,7 +3232,7 @@
                     </pic:cNvPicPr>
                   </pic:nvPicPr>
                   <pic:blipFill>
-                    <a:blip r:embed="rId24">
+                    <a:blip r:embed="rId23">
                       <a:extLst>
                         <a:ext uri="{28A0092B-C50C-407E-A947-70E740481C1C}">
                           <a14:useLocalDpi xmlns:a14="http://schemas.microsoft.com/office/drawing/2010/main" val="0"/>
@@ -3793,7 +3296,7 @@
                     </pic:cNvPicPr>
                   </pic:nvPicPr>
                   <pic:blipFill>
-                    <a:blip r:embed="rId25">
+                    <a:blip r:embed="rId24">
                       <a:extLst>
                         <a:ext uri="{28A0092B-C50C-407E-A947-70E740481C1C}">
                           <a14:useLocalDpi xmlns:a14="http://schemas.microsoft.com/office/drawing/2010/main" val="0"/>
@@ -3868,7 +3371,7 @@
                     </pic:cNvPicPr>
                   </pic:nvPicPr>
                   <pic:blipFill>
-                    <a:blip r:embed="rId26">
+                    <a:blip r:embed="rId25">
                       <a:extLst>
                         <a:ext uri="{28A0092B-C50C-407E-A947-70E740481C1C}">
                           <a14:useLocalDpi xmlns:a14="http://schemas.microsoft.com/office/drawing/2010/main" val="0"/>
@@ -3915,12 +3418,12 @@
       <w:pPr>
         <w:pStyle w:val="Heading2"/>
       </w:pPr>
-      <w:bookmarkStart w:id="16" w:name="_Toc131003468"/>
+      <w:bookmarkStart w:id="14" w:name="_Toc131003518"/>
       <w:r>
         <w:lastRenderedPageBreak/>
         <w:t>Managing Users</w:t>
       </w:r>
-      <w:bookmarkEnd w:id="16"/>
+      <w:bookmarkEnd w:id="14"/>
     </w:p>
     <w:p>
       <w:r>
@@ -3953,7 +3456,7 @@
                     </pic:cNvPicPr>
                   </pic:nvPicPr>
                   <pic:blipFill>
-                    <a:blip r:embed="rId27">
+                    <a:blip r:embed="rId26">
                       <a:extLst>
                         <a:ext uri="{28A0092B-C50C-407E-A947-70E740481C1C}">
                           <a14:useLocalDpi xmlns:a14="http://schemas.microsoft.com/office/drawing/2010/main" val="0"/>
@@ -4017,7 +3520,7 @@
                     <pic:cNvPicPr/>
                   </pic:nvPicPr>
                   <pic:blipFill>
-                    <a:blip r:embed="rId28">
+                    <a:blip r:embed="rId27">
                       <a:extLst>
                         <a:ext uri="{28A0092B-C50C-407E-A947-70E740481C1C}">
                           <a14:useLocalDpi xmlns:a14="http://schemas.microsoft.com/office/drawing/2010/main" val="0"/>
@@ -4085,7 +3588,7 @@
                     </pic:cNvPicPr>
                   </pic:nvPicPr>
                   <pic:blipFill>
-                    <a:blip r:embed="rId29">
+                    <a:blip r:embed="rId28">
                       <a:extLst>
                         <a:ext uri="{28A0092B-C50C-407E-A947-70E740481C1C}">
                           <a14:useLocalDpi xmlns:a14="http://schemas.microsoft.com/office/drawing/2010/main" val="0"/>
@@ -4150,6 +3653,77 @@
                 <pic:pic xmlns:pic="http://schemas.openxmlformats.org/drawingml/2006/picture">
                   <pic:nvPicPr>
                     <pic:cNvPr id="0" name="Picture 24"/>
+                    <pic:cNvPicPr>
+                      <a:picLocks noChangeAspect="1" noChangeArrowheads="1"/>
+                    </pic:cNvPicPr>
+                  </pic:nvPicPr>
+                  <pic:blipFill>
+                    <a:blip r:embed="rId29">
+                      <a:extLst>
+                        <a:ext uri="{28A0092B-C50C-407E-A947-70E740481C1C}">
+                          <a14:useLocalDpi xmlns:a14="http://schemas.microsoft.com/office/drawing/2010/main" val="0"/>
+                        </a:ext>
+                      </a:extLst>
+                    </a:blip>
+                    <a:srcRect/>
+                    <a:stretch>
+                      <a:fillRect/>
+                    </a:stretch>
+                  </pic:blipFill>
+                  <pic:spPr bwMode="auto">
+                    <a:xfrm>
+                      <a:off x="0" y="0"/>
+                      <a:ext cx="5730875" cy="2365375"/>
+                    </a:xfrm>
+                    <a:prstGeom prst="rect">
+                      <a:avLst/>
+                    </a:prstGeom>
+                    <a:noFill/>
+                  </pic:spPr>
+                </pic:pic>
+              </a:graphicData>
+            </a:graphic>
+          </wp:anchor>
+        </w:drawing>
+      </w:r>
+      <w:r>
+        <w:t>Validation is applied to the form.</w:t>
+      </w:r>
+    </w:p>
+    <w:p/>
+    <w:p/>
+    <w:p/>
+    <w:p/>
+    <w:p/>
+    <w:p/>
+    <w:p/>
+    <w:p>
+      <w:r>
+        <w:rPr>
+          <w:noProof/>
+        </w:rPr>
+        <w:lastRenderedPageBreak/>
+        <w:drawing>
+          <wp:anchor distT="0" distB="0" distL="114300" distR="114300" simplePos="0" relativeHeight="251688960" behindDoc="0" locked="0" layoutInCell="1" allowOverlap="1" wp14:anchorId="07C88932" wp14:editId="63AF981F">
+            <wp:simplePos x="0" y="0"/>
+            <wp:positionH relativeFrom="margin">
+              <wp:align>right</wp:align>
+            </wp:positionH>
+            <wp:positionV relativeFrom="paragraph">
+              <wp:posOffset>473995</wp:posOffset>
+            </wp:positionV>
+            <wp:extent cx="5730875" cy="2365375"/>
+            <wp:effectExtent l="0" t="0" r="3175" b="0"/>
+            <wp:wrapTopAndBottom/>
+            <wp:docPr id="25" name="Picture 25" descr="Application&#10;&#10;Description automatically generated with medium confidence"/>
+            <wp:cNvGraphicFramePr>
+              <a:graphicFrameLocks xmlns:a="http://schemas.openxmlformats.org/drawingml/2006/main" noChangeAspect="1"/>
+            </wp:cNvGraphicFramePr>
+            <a:graphic xmlns:a="http://schemas.openxmlformats.org/drawingml/2006/main">
+              <a:graphicData uri="http://schemas.openxmlformats.org/drawingml/2006/picture">
+                <pic:pic xmlns:pic="http://schemas.openxmlformats.org/drawingml/2006/picture">
+                  <pic:nvPicPr>
+                    <pic:cNvPr id="25" name="Picture 25" descr="Application&#10;&#10;Description automatically generated with medium confidence"/>
                     <pic:cNvPicPr>
                       <a:picLocks noChangeAspect="1" noChangeArrowheads="1"/>
                     </pic:cNvPicPr>
@@ -4184,77 +3758,6 @@
         </w:drawing>
       </w:r>
       <w:r>
-        <w:t>Validation is applied to the form.</w:t>
-      </w:r>
-    </w:p>
-    <w:p/>
-    <w:p/>
-    <w:p/>
-    <w:p/>
-    <w:p/>
-    <w:p/>
-    <w:p/>
-    <w:p>
-      <w:r>
-        <w:rPr>
-          <w:noProof/>
-        </w:rPr>
-        <w:lastRenderedPageBreak/>
-        <w:drawing>
-          <wp:anchor distT="0" distB="0" distL="114300" distR="114300" simplePos="0" relativeHeight="251688960" behindDoc="0" locked="0" layoutInCell="1" allowOverlap="1" wp14:anchorId="07C88932" wp14:editId="63AF981F">
-            <wp:simplePos x="0" y="0"/>
-            <wp:positionH relativeFrom="margin">
-              <wp:align>right</wp:align>
-            </wp:positionH>
-            <wp:positionV relativeFrom="paragraph">
-              <wp:posOffset>473995</wp:posOffset>
-            </wp:positionV>
-            <wp:extent cx="5730875" cy="2365375"/>
-            <wp:effectExtent l="0" t="0" r="3175" b="0"/>
-            <wp:wrapTopAndBottom/>
-            <wp:docPr id="25" name="Picture 25" descr="Application&#10;&#10;Description automatically generated with medium confidence"/>
-            <wp:cNvGraphicFramePr>
-              <a:graphicFrameLocks xmlns:a="http://schemas.openxmlformats.org/drawingml/2006/main" noChangeAspect="1"/>
-            </wp:cNvGraphicFramePr>
-            <a:graphic xmlns:a="http://schemas.openxmlformats.org/drawingml/2006/main">
-              <a:graphicData uri="http://schemas.openxmlformats.org/drawingml/2006/picture">
-                <pic:pic xmlns:pic="http://schemas.openxmlformats.org/drawingml/2006/picture">
-                  <pic:nvPicPr>
-                    <pic:cNvPr id="25" name="Picture 25" descr="Application&#10;&#10;Description automatically generated with medium confidence"/>
-                    <pic:cNvPicPr>
-                      <a:picLocks noChangeAspect="1" noChangeArrowheads="1"/>
-                    </pic:cNvPicPr>
-                  </pic:nvPicPr>
-                  <pic:blipFill>
-                    <a:blip r:embed="rId31">
-                      <a:extLst>
-                        <a:ext uri="{28A0092B-C50C-407E-A947-70E740481C1C}">
-                          <a14:useLocalDpi xmlns:a14="http://schemas.microsoft.com/office/drawing/2010/main" val="0"/>
-                        </a:ext>
-                      </a:extLst>
-                    </a:blip>
-                    <a:srcRect/>
-                    <a:stretch>
-                      <a:fillRect/>
-                    </a:stretch>
-                  </pic:blipFill>
-                  <pic:spPr bwMode="auto">
-                    <a:xfrm>
-                      <a:off x="0" y="0"/>
-                      <a:ext cx="5730875" cy="2365375"/>
-                    </a:xfrm>
-                    <a:prstGeom prst="rect">
-                      <a:avLst/>
-                    </a:prstGeom>
-                    <a:noFill/>
-                  </pic:spPr>
-                </pic:pic>
-              </a:graphicData>
-            </a:graphic>
-          </wp:anchor>
-        </w:drawing>
-      </w:r>
-      <w:r>
         <w:t>If the admin clicks the ‘Edit User’ button whilst no changes have been made, a warning alert will appear notifying the admin of this.</w:t>
       </w:r>
     </w:p>
@@ -4290,7 +3793,7 @@
                     </pic:cNvPicPr>
                   </pic:nvPicPr>
                   <pic:blipFill rotWithShape="1">
-                    <a:blip r:embed="rId32">
+                    <a:blip r:embed="rId31">
                       <a:extLst>
                         <a:ext uri="{28A0092B-C50C-407E-A947-70E740481C1C}">
                           <a14:useLocalDpi xmlns:a14="http://schemas.microsoft.com/office/drawing/2010/main" val="0"/>
@@ -4331,21 +3834,10 @@
         <w:rPr>
           <w:noProof/>
         </w:rPr>
-        <w:t xml:space="preserve">Clicking the delete button completely deletes the user from the </w:t>
-      </w:r>
-      <w:proofErr w:type="gramStart"/>
-      <w:r>
-        <w:rPr>
-          <w:noProof/>
-        </w:rPr>
-        <w:t>database.</w:t>
-      </w:r>
-      <w:r>
-        <w:t>When</w:t>
-      </w:r>
-      <w:proofErr w:type="gramEnd"/>
-      <w:r>
-        <w:t xml:space="preserve"> the user is successfully edited, the admin is redirected to the ‘Manage Users’ page with a success alert, informing the admin of the successful action and which user it was applied to.</w:t>
+        <w:t>Clicking the delete button completely deletes the user from the database.</w:t>
+      </w:r>
+      <w:r>
+        <w:t>When the user is successfully edited, the admin is redirected to the ‘Manage Users’ page with a success alert, informing the admin of the successful action and which user it was applied to.</w:t>
       </w:r>
     </w:p>
     <w:p/>
@@ -4380,7 +3872,7 @@
                     </pic:cNvPicPr>
                   </pic:nvPicPr>
                   <pic:blipFill rotWithShape="1">
-                    <a:blip r:embed="rId33">
+                    <a:blip r:embed="rId32">
                       <a:extLst>
                         <a:ext uri="{28A0092B-C50C-407E-A947-70E740481C1C}">
                           <a14:useLocalDpi xmlns:a14="http://schemas.microsoft.com/office/drawing/2010/main" val="0"/>
@@ -4453,7 +3945,7 @@
                     </pic:cNvPicPr>
                   </pic:nvPicPr>
                   <pic:blipFill>
-                    <a:blip r:embed="rId34">
+                    <a:blip r:embed="rId33">
                       <a:extLst>
                         <a:ext uri="{28A0092B-C50C-407E-A947-70E740481C1C}">
                           <a14:useLocalDpi xmlns:a14="http://schemas.microsoft.com/office/drawing/2010/main" val="0"/>
@@ -4488,25 +3980,20 @@
         <w:t>.</w:t>
       </w:r>
     </w:p>
-    <w:p/>
-    <w:p>
-      <w:pPr>
-        <w:pStyle w:val="Heading1"/>
-      </w:pPr>
-      <w:bookmarkStart w:id="17" w:name="_Toc131003469"/>
-      <w:r>
-        <w:t>Dashboard</w:t>
-      </w:r>
-      <w:bookmarkEnd w:id="17"/>
-    </w:p>
     <w:p>
       <w:pPr>
         <w:pStyle w:val="Heading2"/>
       </w:pPr>
-    </w:p>
-    <w:p>
-      <w:r>
-        <w:t>The dashboard displays all kinds of information about your consumers such as, gender, age, city, income, number of dependants and dietary requirements:</w:t>
+      <w:bookmarkStart w:id="15" w:name="_Toc131003519"/>
+      <w:r>
+        <w:t>Dark mode</w:t>
+      </w:r>
+      <w:bookmarkEnd w:id="15"/>
+    </w:p>
+    <w:p/>
+    <w:p>
+      <w:r>
+        <w:t xml:space="preserve">The site has a dark mode feature, which can be toggled by using the icon on the top right of all the pages (excluding the login pages). </w:t>
       </w:r>
     </w:p>
     <w:p>
@@ -4514,12 +4001,11 @@
         <w:rPr>
           <w:noProof/>
         </w:rPr>
-        <w:lastRenderedPageBreak/>
         <w:drawing>
-          <wp:inline distT="0" distB="0" distL="0" distR="0" wp14:anchorId="761BDA4F" wp14:editId="5EB129DD">
-            <wp:extent cx="5731510" cy="3006090"/>
-            <wp:effectExtent l="0" t="0" r="2540" b="3810"/>
-            <wp:docPr id="3" name="Picture 3" descr="Timeline&#10;&#10;Description automatically generated"/>
+          <wp:inline distT="0" distB="0" distL="0" distR="0" wp14:anchorId="7BFCD7F8" wp14:editId="533FE9AC">
+            <wp:extent cx="5731510" cy="3223895"/>
+            <wp:effectExtent l="0" t="0" r="2540" b="0"/>
+            <wp:docPr id="385655550" name="Picture 1" descr="Graphical user interface, application&#10;&#10;Description automatically generated"/>
             <wp:cNvGraphicFramePr>
               <a:graphicFrameLocks xmlns:a="http://schemas.openxmlformats.org/drawingml/2006/main" noChangeAspect="1"/>
             </wp:cNvGraphicFramePr>
@@ -4527,17 +4013,11 @@
               <a:graphicData uri="http://schemas.openxmlformats.org/drawingml/2006/picture">
                 <pic:pic xmlns:pic="http://schemas.openxmlformats.org/drawingml/2006/picture">
                   <pic:nvPicPr>
-                    <pic:cNvPr id="3" name="Picture 3" descr="Timeline&#10;&#10;Description automatically generated"/>
+                    <pic:cNvPr id="385655550" name="Picture 1" descr="Graphical user interface, application&#10;&#10;Description automatically generated"/>
                     <pic:cNvPicPr/>
                   </pic:nvPicPr>
                   <pic:blipFill>
-                    <a:blip r:embed="rId35" cstate="print">
-                      <a:extLst>
-                        <a:ext uri="{28A0092B-C50C-407E-A947-70E740481C1C}">
-                          <a14:useLocalDpi xmlns:a14="http://schemas.microsoft.com/office/drawing/2010/main" val="0"/>
-                        </a:ext>
-                      </a:extLst>
-                    </a:blip>
+                    <a:blip r:embed="rId34"/>
                     <a:stretch>
                       <a:fillRect/>
                     </a:stretch>
@@ -4545,7 +4025,7 @@
                   <pic:spPr>
                     <a:xfrm>
                       <a:off x="0" y="0"/>
-                      <a:ext cx="5731510" cy="3006090"/>
+                      <a:ext cx="5731510" cy="3223895"/>
                     </a:xfrm>
                     <a:prstGeom prst="rect">
                       <a:avLst/>
@@ -4557,15 +4037,23 @@
           </wp:inline>
         </w:drawing>
       </w:r>
+    </w:p>
+    <w:p>
+      <w:r>
+        <w:t>Clicking the button results in the dark mode theme as seen in the images below.</w:t>
+      </w:r>
+    </w:p>
+    <w:p>
       <w:r>
         <w:rPr>
           <w:noProof/>
         </w:rPr>
+        <w:lastRenderedPageBreak/>
         <w:drawing>
-          <wp:inline distT="0" distB="0" distL="0" distR="0" wp14:anchorId="582A7132" wp14:editId="0CE998A6">
-            <wp:extent cx="5731510" cy="3027680"/>
-            <wp:effectExtent l="0" t="0" r="2540" b="1270"/>
-            <wp:docPr id="4" name="Picture 4" descr="Chart&#10;&#10;Description automatically generated"/>
+          <wp:inline distT="0" distB="0" distL="0" distR="0" wp14:anchorId="7188746C" wp14:editId="6C98D024">
+            <wp:extent cx="5731510" cy="3223895"/>
+            <wp:effectExtent l="0" t="0" r="2540" b="0"/>
+            <wp:docPr id="801597495" name="Picture 1" descr="Graphical user interface, text, application&#10;&#10;Description automatically generated"/>
             <wp:cNvGraphicFramePr>
               <a:graphicFrameLocks xmlns:a="http://schemas.openxmlformats.org/drawingml/2006/main" noChangeAspect="1"/>
             </wp:cNvGraphicFramePr>
@@ -4573,17 +4061,11 @@
               <a:graphicData uri="http://schemas.openxmlformats.org/drawingml/2006/picture">
                 <pic:pic xmlns:pic="http://schemas.openxmlformats.org/drawingml/2006/picture">
                   <pic:nvPicPr>
-                    <pic:cNvPr id="4" name="Picture 4" descr="Chart&#10;&#10;Description automatically generated"/>
+                    <pic:cNvPr id="801597495" name="Picture 1" descr="Graphical user interface, text, application&#10;&#10;Description automatically generated"/>
                     <pic:cNvPicPr/>
                   </pic:nvPicPr>
                   <pic:blipFill>
-                    <a:blip r:embed="rId36" cstate="print">
-                      <a:extLst>
-                        <a:ext uri="{28A0092B-C50C-407E-A947-70E740481C1C}">
-                          <a14:useLocalDpi xmlns:a14="http://schemas.microsoft.com/office/drawing/2010/main" val="0"/>
-                        </a:ext>
-                      </a:extLst>
-                    </a:blip>
+                    <a:blip r:embed="rId35"/>
                     <a:stretch>
                       <a:fillRect/>
                     </a:stretch>
@@ -4591,7 +4073,7 @@
                   <pic:spPr>
                     <a:xfrm>
                       <a:off x="0" y="0"/>
-                      <a:ext cx="5731510" cy="3027680"/>
+                      <a:ext cx="5731510" cy="3223895"/>
                     </a:xfrm>
                     <a:prstGeom prst="rect">
                       <a:avLst/>
@@ -4603,15 +4085,22 @@
           </wp:inline>
         </w:drawing>
       </w:r>
-      <w:r>
+    </w:p>
+    <w:p>
+      <w:pPr>
         <w:rPr>
           <w:noProof/>
         </w:rPr>
+      </w:pPr>
+      <w:r>
+        <w:rPr>
+          <w:noProof/>
+        </w:rPr>
         <w:drawing>
-          <wp:inline distT="0" distB="0" distL="0" distR="0" wp14:anchorId="18AD0E60" wp14:editId="33538407">
-            <wp:extent cx="5731510" cy="2684145"/>
-            <wp:effectExtent l="0" t="0" r="2540" b="1905"/>
-            <wp:docPr id="6" name="Picture 6" descr="Graphical user interface, application, table, Excel&#10;&#10;Description automatically generated"/>
+          <wp:inline distT="0" distB="0" distL="0" distR="0" wp14:anchorId="20B4DB88" wp14:editId="4ED0859D">
+            <wp:extent cx="5731510" cy="3223895"/>
+            <wp:effectExtent l="0" t="0" r="2540" b="0"/>
+            <wp:docPr id="1429119679" name="Picture 1" descr="Graphical user interface, application&#10;&#10;Description automatically generated"/>
             <wp:cNvGraphicFramePr>
               <a:graphicFrameLocks xmlns:a="http://schemas.openxmlformats.org/drawingml/2006/main" noChangeAspect="1"/>
             </wp:cNvGraphicFramePr>
@@ -4619,17 +4108,11 @@
               <a:graphicData uri="http://schemas.openxmlformats.org/drawingml/2006/picture">
                 <pic:pic xmlns:pic="http://schemas.openxmlformats.org/drawingml/2006/picture">
                   <pic:nvPicPr>
-                    <pic:cNvPr id="6" name="Picture 6" descr="Graphical user interface, application, table, Excel&#10;&#10;Description automatically generated"/>
+                    <pic:cNvPr id="1429119679" name="Picture 1" descr="Graphical user interface, application&#10;&#10;Description automatically generated"/>
                     <pic:cNvPicPr/>
                   </pic:nvPicPr>
                   <pic:blipFill>
-                    <a:blip r:embed="rId37" cstate="print">
-                      <a:extLst>
-                        <a:ext uri="{28A0092B-C50C-407E-A947-70E740481C1C}">
-                          <a14:useLocalDpi xmlns:a14="http://schemas.microsoft.com/office/drawing/2010/main" val="0"/>
-                        </a:ext>
-                      </a:extLst>
-                    </a:blip>
+                    <a:blip r:embed="rId36"/>
                     <a:stretch>
                       <a:fillRect/>
                     </a:stretch>
@@ -4637,7 +4120,7 @@
                   <pic:spPr>
                     <a:xfrm>
                       <a:off x="0" y="0"/>
-                      <a:ext cx="5731510" cy="2684145"/>
+                      <a:ext cx="5731510" cy="3223895"/>
                     </a:xfrm>
                     <a:prstGeom prst="rect">
                       <a:avLst/>
@@ -4650,22 +4133,46 @@
         </w:drawing>
       </w:r>
     </w:p>
+    <w:p>
+      <w:pPr>
+        <w:rPr>
+          <w:noProof/>
+        </w:rPr>
+      </w:pPr>
+    </w:p>
+    <w:p>
+      <w:pPr>
+        <w:pStyle w:val="Heading2"/>
+      </w:pPr>
+      <w:bookmarkStart w:id="16" w:name="_Toc131003520"/>
+      <w:r>
+        <w:t>Mobile version</w:t>
+      </w:r>
+      <w:bookmarkEnd w:id="16"/>
+    </w:p>
     <w:p/>
     <w:p>
       <w:r>
-        <w:t xml:space="preserve">        Use the filters tab at the top to filter the data in any way you want.</w:t>
-      </w:r>
-    </w:p>
-    <w:p>
+        <w:t>After login, the content pages differ slightly from the desktop resolution. The functionality remains completely the same but appears slightly differently. The sidebar no longer exists on mobile screens as seen below.</w:t>
+      </w:r>
+    </w:p>
+    <w:p/>
+    <w:p/>
+    <w:p/>
+    <w:p>
+      <w:pPr>
+        <w:jc w:val="center"/>
+      </w:pPr>
       <w:r>
         <w:rPr>
           <w:noProof/>
         </w:rPr>
+        <w:lastRenderedPageBreak/>
         <w:drawing>
-          <wp:inline distT="0" distB="0" distL="0" distR="0" wp14:anchorId="422A767F" wp14:editId="127F8BB5">
-            <wp:extent cx="5731510" cy="639445"/>
-            <wp:effectExtent l="0" t="0" r="2540" b="8255"/>
-            <wp:docPr id="12" name="Picture 12"/>
+          <wp:inline distT="0" distB="0" distL="0" distR="0" wp14:anchorId="44351EED" wp14:editId="032F551D">
+            <wp:extent cx="2237315" cy="3977986"/>
+            <wp:effectExtent l="95250" t="76200" r="86995" b="118110"/>
+            <wp:docPr id="1631168983" name="Picture 1" descr="Graphical user interface, text, application, chat or text message&#10;&#10;Description automatically generated"/>
             <wp:cNvGraphicFramePr>
               <a:graphicFrameLocks xmlns:a="http://schemas.openxmlformats.org/drawingml/2006/main" noChangeAspect="1"/>
             </wp:cNvGraphicFramePr>
@@ -4673,17 +4180,11 @@
               <a:graphicData uri="http://schemas.openxmlformats.org/drawingml/2006/picture">
                 <pic:pic xmlns:pic="http://schemas.openxmlformats.org/drawingml/2006/picture">
                   <pic:nvPicPr>
-                    <pic:cNvPr id="12" name="Picture 12"/>
+                    <pic:cNvPr id="1631168983" name="Picture 1" descr="Graphical user interface, text, application, chat or text message&#10;&#10;Description automatically generated"/>
                     <pic:cNvPicPr/>
                   </pic:nvPicPr>
                   <pic:blipFill>
-                    <a:blip r:embed="rId38" cstate="print">
-                      <a:extLst>
-                        <a:ext uri="{28A0092B-C50C-407E-A947-70E740481C1C}">
-                          <a14:useLocalDpi xmlns:a14="http://schemas.microsoft.com/office/drawing/2010/main" val="0"/>
-                        </a:ext>
-                      </a:extLst>
-                    </a:blip>
+                    <a:blip r:embed="rId37"/>
                     <a:stretch>
                       <a:fillRect/>
                     </a:stretch>
@@ -4691,11 +4192,43 @@
                   <pic:spPr>
                     <a:xfrm>
                       <a:off x="0" y="0"/>
-                      <a:ext cx="5731510" cy="639445"/>
+                      <a:ext cx="2242668" cy="3987503"/>
                     </a:xfrm>
                     <a:prstGeom prst="rect">
                       <a:avLst/>
                     </a:prstGeom>
+                    <a:solidFill>
+                      <a:srgbClr val="FFFFFF">
+                        <a:shade val="85000"/>
+                      </a:srgbClr>
+                    </a:solidFill>
+                    <a:ln w="3175" cap="sq">
+                      <a:solidFill>
+                        <a:schemeClr val="bg1">
+                          <a:lumMod val="75000"/>
+                        </a:schemeClr>
+                      </a:solidFill>
+                      <a:miter lim="800000"/>
+                    </a:ln>
+                    <a:effectLst>
+                      <a:outerShdw blurRad="55000" dist="18000" dir="5400000" algn="tl" rotWithShape="0">
+                        <a:srgbClr val="000000">
+                          <a:alpha val="40000"/>
+                        </a:srgbClr>
+                      </a:outerShdw>
+                    </a:effectLst>
+                    <a:scene3d>
+                      <a:camera prst="orthographicFront"/>
+                      <a:lightRig rig="twoPt" dir="t">
+                        <a:rot lat="0" lon="0" rev="7200000"/>
+                      </a:lightRig>
+                    </a:scene3d>
+                    <a:sp3d>
+                      <a:bevelT w="25400" h="19050"/>
+                      <a:contourClr>
+                        <a:srgbClr val="FFFFFF"/>
+                      </a:contourClr>
+                    </a:sp3d>
                   </pic:spPr>
                 </pic:pic>
               </a:graphicData>
@@ -4704,36 +4237,29 @@
         </w:drawing>
       </w:r>
     </w:p>
+    <w:p>
+      <w:r>
+        <w:t>Clicking on the hamburger icon (next to the toggle theme button)</w:t>
+      </w:r>
+      <w:r>
+        <w:t xml:space="preserve"> opens a collapsible navigation bar containing the same contents as the sidebar. Clicking again collapses it.</w:t>
+      </w:r>
+    </w:p>
     <w:p/>
     <w:p>
       <w:pPr>
-        <w:pStyle w:val="Heading2"/>
+        <w:jc w:val="center"/>
       </w:pPr>
-      <w:bookmarkStart w:id="18" w:name="_Toc131003470"/>
-      <w:r>
-        <w:t>My Personas</w:t>
-      </w:r>
-      <w:bookmarkEnd w:id="18"/>
-      <w:r>
-        <w:t xml:space="preserve"> </w:t>
-      </w:r>
-    </w:p>
-    <w:p>
-      <w:r>
-        <w:t>You can view your personas on the personas page. This looks like so...</w:t>
-      </w:r>
-    </w:p>
-    <w:p/>
-    <w:p>
       <w:r>
         <w:rPr>
           <w:noProof/>
         </w:rPr>
+        <w:lastRenderedPageBreak/>
         <w:drawing>
-          <wp:inline distT="0" distB="0" distL="0" distR="0" wp14:anchorId="4CCB81DA" wp14:editId="5556A47C">
-            <wp:extent cx="5731510" cy="3263900"/>
-            <wp:effectExtent l="0" t="0" r="2540" b="0"/>
-            <wp:docPr id="33" name="Picture 33" descr="Graphical user interface, text, application&#10;&#10;Description automatically generated"/>
+          <wp:inline distT="0" distB="0" distL="0" distR="0" wp14:anchorId="48894F1B" wp14:editId="49E0EECF">
+            <wp:extent cx="2225387" cy="3956775"/>
+            <wp:effectExtent l="95250" t="76200" r="80010" b="120015"/>
+            <wp:docPr id="727252492" name="Picture 1" descr="Graphical user interface, text, application, chat or text message&#10;&#10;Description automatically generated"/>
             <wp:cNvGraphicFramePr>
               <a:graphicFrameLocks xmlns:a="http://schemas.openxmlformats.org/drawingml/2006/main" noChangeAspect="1"/>
             </wp:cNvGraphicFramePr>
@@ -4741,17 +4267,11 @@
               <a:graphicData uri="http://schemas.openxmlformats.org/drawingml/2006/picture">
                 <pic:pic xmlns:pic="http://schemas.openxmlformats.org/drawingml/2006/picture">
                   <pic:nvPicPr>
-                    <pic:cNvPr id="33" name="Picture 33" descr="Graphical user interface, text, application&#10;&#10;Description automatically generated"/>
+                    <pic:cNvPr id="727252492" name="Picture 1" descr="Graphical user interface, text, application, chat or text message&#10;&#10;Description automatically generated"/>
                     <pic:cNvPicPr/>
                   </pic:nvPicPr>
                   <pic:blipFill>
-                    <a:blip r:embed="rId39" cstate="print">
-                      <a:extLst>
-                        <a:ext uri="{28A0092B-C50C-407E-A947-70E740481C1C}">
-                          <a14:useLocalDpi xmlns:a14="http://schemas.microsoft.com/office/drawing/2010/main" val="0"/>
-                        </a:ext>
-                      </a:extLst>
-                    </a:blip>
+                    <a:blip r:embed="rId38"/>
                     <a:stretch>
                       <a:fillRect/>
                     </a:stretch>
@@ -4759,11 +4279,43 @@
                   <pic:spPr>
                     <a:xfrm>
                       <a:off x="0" y="0"/>
-                      <a:ext cx="5731510" cy="3263900"/>
+                      <a:ext cx="2247337" cy="3995803"/>
                     </a:xfrm>
                     <a:prstGeom prst="rect">
                       <a:avLst/>
                     </a:prstGeom>
+                    <a:solidFill>
+                      <a:srgbClr val="FFFFFF">
+                        <a:shade val="85000"/>
+                      </a:srgbClr>
+                    </a:solidFill>
+                    <a:ln w="3175" cap="sq">
+                      <a:solidFill>
+                        <a:schemeClr val="bg1">
+                          <a:lumMod val="75000"/>
+                        </a:schemeClr>
+                      </a:solidFill>
+                      <a:miter lim="800000"/>
+                    </a:ln>
+                    <a:effectLst>
+                      <a:outerShdw blurRad="55000" dist="18000" dir="5400000" algn="tl" rotWithShape="0">
+                        <a:srgbClr val="000000">
+                          <a:alpha val="40000"/>
+                        </a:srgbClr>
+                      </a:outerShdw>
+                    </a:effectLst>
+                    <a:scene3d>
+                      <a:camera prst="orthographicFront"/>
+                      <a:lightRig rig="twoPt" dir="t">
+                        <a:rot lat="0" lon="0" rev="7200000"/>
+                      </a:lightRig>
+                    </a:scene3d>
+                    <a:sp3d>
+                      <a:bevelT w="25400" h="19050"/>
+                      <a:contourClr>
+                        <a:srgbClr val="FFFFFF"/>
+                      </a:contourClr>
+                    </a:sp3d>
                   </pic:spPr>
                 </pic:pic>
               </a:graphicData>
@@ -4772,204 +4324,14 @@
         </w:drawing>
       </w:r>
     </w:p>
-    <w:p/>
-    <w:p>
-      <w:r>
-        <w:t>You can also view each personas individual profile.</w:t>
-      </w:r>
-    </w:p>
-    <w:p>
-      <w:r>
-        <w:rPr>
-          <w:noProof/>
-        </w:rPr>
-        <w:lastRenderedPageBreak/>
-        <w:drawing>
-          <wp:inline distT="0" distB="0" distL="0" distR="0" wp14:anchorId="1CEDF87C" wp14:editId="53E18D84">
-            <wp:extent cx="3346450" cy="3528242"/>
-            <wp:effectExtent l="0" t="0" r="6350" b="0"/>
-            <wp:docPr id="35" name="Picture 35"/>
-            <wp:cNvGraphicFramePr>
-              <a:graphicFrameLocks xmlns:a="http://schemas.openxmlformats.org/drawingml/2006/main" noChangeAspect="1"/>
-            </wp:cNvGraphicFramePr>
-            <a:graphic xmlns:a="http://schemas.openxmlformats.org/drawingml/2006/main">
-              <a:graphicData uri="http://schemas.openxmlformats.org/drawingml/2006/picture">
-                <pic:pic xmlns:pic="http://schemas.openxmlformats.org/drawingml/2006/picture">
-                  <pic:nvPicPr>
-                    <pic:cNvPr id="0" name="Picture 1"/>
-                    <pic:cNvPicPr>
-                      <a:picLocks noChangeAspect="1" noChangeArrowheads="1"/>
-                    </pic:cNvPicPr>
-                  </pic:nvPicPr>
-                  <pic:blipFill>
-                    <a:blip r:embed="rId40" cstate="print">
-                      <a:extLst>
-                        <a:ext uri="{28A0092B-C50C-407E-A947-70E740481C1C}">
-                          <a14:useLocalDpi xmlns:a14="http://schemas.microsoft.com/office/drawing/2010/main" val="0"/>
-                        </a:ext>
-                      </a:extLst>
-                    </a:blip>
-                    <a:srcRect/>
-                    <a:stretch>
-                      <a:fillRect/>
-                    </a:stretch>
-                  </pic:blipFill>
-                  <pic:spPr bwMode="auto">
-                    <a:xfrm>
-                      <a:off x="0" y="0"/>
-                      <a:ext cx="3348146" cy="3530030"/>
-                    </a:xfrm>
-                    <a:prstGeom prst="rect">
-                      <a:avLst/>
-                    </a:prstGeom>
-                    <a:noFill/>
-                    <a:ln>
-                      <a:noFill/>
-                    </a:ln>
-                  </pic:spPr>
-                </pic:pic>
-              </a:graphicData>
-            </a:graphic>
-          </wp:inline>
-        </w:drawing>
-      </w:r>
-    </w:p>
-    <w:p/>
     <w:p>
       <w:pPr>
-        <w:pStyle w:val="Heading2"/>
+        <w:jc w:val="center"/>
       </w:pPr>
-      <w:bookmarkStart w:id="19" w:name="_Toc131003471"/>
-      <w:r>
-        <w:t>Dark Mode</w:t>
-      </w:r>
-      <w:bookmarkEnd w:id="19"/>
-    </w:p>
-    <w:p/>
-    <w:p>
-      <w:r>
-        <w:t>The site has a dark mode feature, which can be toggled by using the icon on the top right of all the pages (excluding the login pages).</w:t>
-      </w:r>
-      <w:r>
-        <w:rPr>
-          <w:noProof/>
-        </w:rPr>
-        <w:drawing>
-          <wp:inline distT="0" distB="0" distL="0" distR="0" wp14:anchorId="0C721566" wp14:editId="47D70962">
-            <wp:extent cx="5721350" cy="3219450"/>
-            <wp:effectExtent l="0" t="0" r="0" b="0"/>
-            <wp:docPr id="36" name="Picture 36"/>
-            <wp:cNvGraphicFramePr>
-              <a:graphicFrameLocks xmlns:a="http://schemas.openxmlformats.org/drawingml/2006/main" noChangeAspect="1"/>
-            </wp:cNvGraphicFramePr>
-            <a:graphic xmlns:a="http://schemas.openxmlformats.org/drawingml/2006/main">
-              <a:graphicData uri="http://schemas.openxmlformats.org/drawingml/2006/picture">
-                <pic:pic xmlns:pic="http://schemas.openxmlformats.org/drawingml/2006/picture">
-                  <pic:nvPicPr>
-                    <pic:cNvPr id="0" name="Picture 2"/>
-                    <pic:cNvPicPr>
-                      <a:picLocks noChangeAspect="1" noChangeArrowheads="1"/>
-                    </pic:cNvPicPr>
-                  </pic:nvPicPr>
-                  <pic:blipFill>
-                    <a:blip r:embed="rId41" cstate="print">
-                      <a:extLst>
-                        <a:ext uri="{28A0092B-C50C-407E-A947-70E740481C1C}">
-                          <a14:useLocalDpi xmlns:a14="http://schemas.microsoft.com/office/drawing/2010/main" val="0"/>
-                        </a:ext>
-                      </a:extLst>
-                    </a:blip>
-                    <a:srcRect/>
-                    <a:stretch>
-                      <a:fillRect/>
-                    </a:stretch>
-                  </pic:blipFill>
-                  <pic:spPr bwMode="auto">
-                    <a:xfrm>
-                      <a:off x="0" y="0"/>
-                      <a:ext cx="5721350" cy="3219450"/>
-                    </a:xfrm>
-                    <a:prstGeom prst="rect">
-                      <a:avLst/>
-                    </a:prstGeom>
-                    <a:noFill/>
-                    <a:ln>
-                      <a:noFill/>
-                    </a:ln>
-                  </pic:spPr>
-                </pic:pic>
-              </a:graphicData>
-            </a:graphic>
-          </wp:inline>
-        </w:drawing>
-      </w:r>
-    </w:p>
-    <w:p/>
-    <w:p/>
-    <w:p>
-      <w:r>
-        <w:lastRenderedPageBreak/>
-        <w:t>Clicking the button results in the dark mode theme as seen below.</w:t>
-      </w:r>
-    </w:p>
-    <w:p>
-      <w:r>
-        <w:rPr>
-          <w:noProof/>
-        </w:rPr>
-        <w:drawing>
-          <wp:inline distT="0" distB="0" distL="0" distR="0" wp14:anchorId="34F65EC2" wp14:editId="3FBD524A">
-            <wp:extent cx="5721350" cy="3219450"/>
-            <wp:effectExtent l="0" t="0" r="0" b="0"/>
-            <wp:docPr id="38" name="Picture 38"/>
-            <wp:cNvGraphicFramePr>
-              <a:graphicFrameLocks xmlns:a="http://schemas.openxmlformats.org/drawingml/2006/main" noChangeAspect="1"/>
-            </wp:cNvGraphicFramePr>
-            <a:graphic xmlns:a="http://schemas.openxmlformats.org/drawingml/2006/main">
-              <a:graphicData uri="http://schemas.openxmlformats.org/drawingml/2006/picture">
-                <pic:pic xmlns:pic="http://schemas.openxmlformats.org/drawingml/2006/picture">
-                  <pic:nvPicPr>
-                    <pic:cNvPr id="0" name="Picture 3"/>
-                    <pic:cNvPicPr>
-                      <a:picLocks noChangeAspect="1" noChangeArrowheads="1"/>
-                    </pic:cNvPicPr>
-                  </pic:nvPicPr>
-                  <pic:blipFill>
-                    <a:blip r:embed="rId42" cstate="print">
-                      <a:extLst>
-                        <a:ext uri="{28A0092B-C50C-407E-A947-70E740481C1C}">
-                          <a14:useLocalDpi xmlns:a14="http://schemas.microsoft.com/office/drawing/2010/main" val="0"/>
-                        </a:ext>
-                      </a:extLst>
-                    </a:blip>
-                    <a:srcRect/>
-                    <a:stretch>
-                      <a:fillRect/>
-                    </a:stretch>
-                  </pic:blipFill>
-                  <pic:spPr bwMode="auto">
-                    <a:xfrm>
-                      <a:off x="0" y="0"/>
-                      <a:ext cx="5721350" cy="3219450"/>
-                    </a:xfrm>
-                    <a:prstGeom prst="rect">
-                      <a:avLst/>
-                    </a:prstGeom>
-                    <a:noFill/>
-                    <a:ln>
-                      <a:noFill/>
-                    </a:ln>
-                  </pic:spPr>
-                </pic:pic>
-              </a:graphicData>
-            </a:graphic>
-          </wp:inline>
-        </w:drawing>
-      </w:r>
     </w:p>
     <w:p>
       <w:pPr>
-        <w:pStyle w:val="Heading2"/>
+        <w:jc w:val="center"/>
       </w:pPr>
     </w:p>
     <w:sectPr>
@@ -5561,18 +4923,6 @@
       <w:ind w:left="220"/>
     </w:pPr>
   </w:style>
-  <w:style w:type="character" w:styleId="UnresolvedMention">
-    <w:name w:val="Unresolved Mention"/>
-    <w:basedOn w:val="DefaultParagraphFont"/>
-    <w:uiPriority w:val="99"/>
-    <w:semiHidden/>
-    <w:unhideWhenUsed/>
-    <w:rsid w:val="009B56F6"/>
-    <w:rPr>
-      <w:color w:val="605E5C"/>
-      <w:shd w:val="clear" w:color="auto" w:fill="E1DFDD"/>
-    </w:rPr>
-  </w:style>
 </w:styles>
 </file>
 

</xml_diff>